<commit_message>
repair translation and add something into .xmind
</commit_message>
<xml_diff>
--- a/翻译/翻译-基于新闻文章差异分析的多元化移动新闻App.docx
+++ b/翻译/翻译-基于新闻文章差异分析的多元化移动新闻App.docx
@@ -5,6 +5,7 @@
     <w:p>
       <w:pPr>
         <w:pStyle w:val="a3"/>
+        <w:jc w:val="both"/>
       </w:pPr>
       <w:r>
         <w:rPr>
@@ -40,15 +41,63 @@
           <w:sz w:val="24"/>
           <w:szCs w:val="24"/>
         </w:rPr>
-        <w:t xml:space="preserve"> 首先，通过对前人工作的拓展，在以实体为导向的新闻分析的基础上，从观点差异、细节差异、因子覆盖度差异三个角度提出了新闻文章检索与排序的三种措施。然后，我们利用这些措施，在移动设备上开发新闻</w:t>
-      </w:r>
-      <w:r>
-        <w:rPr>
-          <w:rFonts w:ascii="宋体" w:eastAsia="宋体" w:hAnsi="宋体"/>
-          <w:sz w:val="24"/>
-          <w:szCs w:val="24"/>
-        </w:rPr>
-        <w:t>app，帮助用户获取多样化的报道，提高新闻的理解。我们的系统的一个显著的特性是一个上下文感知的重新排序方法，它通过考虑访问历史来增强呈现给用户的新闻报道的多样性。实验结果证明了该方法的有效性。</w:t>
+        <w:t xml:space="preserve"> 首先，通过对前人工作的拓展，在以实体为导向的新闻分析的基础上，从观点差异、细节差异、因子</w:t>
+      </w:r>
+      <w:r>
+        <w:rPr>
+          <w:rFonts w:ascii="宋体" w:eastAsia="宋体" w:hAnsi="宋体" w:hint="eastAsia"/>
+          <w:sz w:val="24"/>
+          <w:szCs w:val="24"/>
+        </w:rPr>
+        <w:t>覆盖度差异三个角度提出了新闻文章检索与排序的三种措施。</w:t>
+      </w:r>
+      <w:r>
+        <w:rPr>
+          <w:rFonts w:ascii="宋体" w:eastAsia="宋体" w:hAnsi="宋体" w:hint="eastAsia"/>
+          <w:sz w:val="24"/>
+          <w:szCs w:val="24"/>
+        </w:rPr>
+        <w:t>本文</w:t>
+      </w:r>
+      <w:r>
+        <w:rPr>
+          <w:rFonts w:ascii="宋体" w:eastAsia="宋体" w:hAnsi="宋体" w:hint="eastAsia"/>
+          <w:sz w:val="24"/>
+          <w:szCs w:val="24"/>
+        </w:rPr>
+        <w:t>利用这些措施，在移动设备上开发新闻</w:t>
+      </w:r>
+      <w:r>
+        <w:rPr>
+          <w:rFonts w:ascii="宋体" w:eastAsia="宋体" w:hAnsi="宋体"/>
+          <w:sz w:val="24"/>
+          <w:szCs w:val="24"/>
+        </w:rPr>
+        <w:t>app</w:t>
+      </w:r>
+      <w:r>
+        <w:rPr>
+          <w:rFonts w:ascii="宋体" w:eastAsia="宋体" w:hAnsi="宋体"/>
+          <w:sz w:val="24"/>
+          <w:szCs w:val="24"/>
+        </w:rPr>
+        <w:t>，帮助用户获取多样化的报道，提高新闻的理解。</w:t>
+      </w:r>
+      <w:r>
+        <w:rPr>
+          <w:rFonts w:ascii="宋体" w:eastAsia="宋体" w:hAnsi="宋体" w:hint="eastAsia"/>
+          <w:sz w:val="24"/>
+          <w:szCs w:val="24"/>
+        </w:rPr>
+        <w:t>该</w:t>
+      </w:r>
+      <w:r>
+        <w:rPr>
+          <w:rFonts w:ascii="宋体" w:eastAsia="宋体" w:hAnsi="宋体"/>
+          <w:sz w:val="24"/>
+          <w:szCs w:val="24"/>
+        </w:rPr>
+        <w:t>系统的一个显著的特性是一个上下文感知的重新排序方法，它通过考虑访问历史来增强呈现给用户的新闻报道的多样性。实验结果证明了该方法的有效性。</w:t>
       </w:r>
     </w:p>
     <w:p>
@@ -90,10 +139,7 @@
     <w:p>
       <w:pPr>
         <w:pStyle w:val="a3"/>
-        <w:jc w:val="left"/>
-        <w:rPr>
-          <w:rFonts w:hint="eastAsia"/>
-        </w:rPr>
+        <w:jc w:val="both"/>
       </w:pPr>
       <w:r>
         <w:t>1介绍</w:t>
@@ -123,26 +169,66 @@
           <w:sz w:val="24"/>
           <w:szCs w:val="24"/>
         </w:rPr>
-        <w:t>[1,2,5,8]。随着智能手机和平板电脑的普及，新闻应用，即智能移动设备上的新闻阅读应用，得到了广泛的应用。然而，新闻应用程序通常每个主题只提供一篇文章。此外，由于环境和设备的限制，移动搜索比一般的web搜索更加困难。因此，用户可能会失去从多视角获取信息的机会，从而避免偏见印象。</w:t>
-      </w:r>
-    </w:p>
-    <w:p>
-      <w:pPr>
-        <w:spacing w:line="300" w:lineRule="auto"/>
-        <w:ind w:firstLine="420"/>
-        <w:rPr>
-          <w:rFonts w:ascii="宋体" w:eastAsia="宋体" w:hAnsi="宋体"/>
-          <w:sz w:val="24"/>
-          <w:szCs w:val="24"/>
-        </w:rPr>
-      </w:pPr>
-      <w:r>
-        <w:rPr>
-          <w:rFonts w:ascii="宋体" w:eastAsia="宋体" w:hAnsi="宋体"/>
-          <w:sz w:val="24"/>
-          <w:szCs w:val="24"/>
-        </w:rPr>
-        <w:t>在本文中，为了提高用户在智能移动设备上阅读新闻的体验，我们提出了一种新颖的新闻app，其功能是帮助用户在新闻</w:t>
+        <w:t>[1,2,5,8]。随着智能手机和平板电脑的普及，新闻应用，即智能移动设备上的新闻阅读应用，得到了广泛的应用。然而，新闻应用程序通常每个主题只提供一篇文章。此外，由于环境和设备的限制，移动搜索比一般的web</w:t>
+      </w:r>
+      <w:r>
+        <w:rPr>
+          <w:rFonts w:ascii="宋体" w:eastAsia="宋体" w:hAnsi="宋体"/>
+          <w:sz w:val="24"/>
+          <w:szCs w:val="24"/>
+        </w:rPr>
+        <w:t>搜索更加困难。因此，用户可能会失去从多视角获取信息</w:t>
+      </w:r>
+      <w:r>
+        <w:rPr>
+          <w:rFonts w:ascii="宋体" w:eastAsia="宋体" w:hAnsi="宋体"/>
+          <w:sz w:val="24"/>
+          <w:szCs w:val="24"/>
+        </w:rPr>
+        <w:t>避免偏见印象</w:t>
+      </w:r>
+      <w:r>
+        <w:rPr>
+          <w:rFonts w:ascii="宋体" w:eastAsia="宋体" w:hAnsi="宋体" w:hint="eastAsia"/>
+          <w:sz w:val="24"/>
+          <w:szCs w:val="24"/>
+        </w:rPr>
+        <w:t>的机会</w:t>
+      </w:r>
+      <w:r>
+        <w:rPr>
+          <w:rFonts w:ascii="宋体" w:eastAsia="宋体" w:hAnsi="宋体"/>
+          <w:sz w:val="24"/>
+          <w:szCs w:val="24"/>
+        </w:rPr>
+        <w:t>。</w:t>
+      </w:r>
+    </w:p>
+    <w:p>
+      <w:pPr>
+        <w:spacing w:line="300" w:lineRule="auto"/>
+        <w:ind w:firstLine="420"/>
+        <w:rPr>
+          <w:rFonts w:ascii="宋体" w:eastAsia="宋体" w:hAnsi="宋体"/>
+          <w:sz w:val="24"/>
+          <w:szCs w:val="24"/>
+        </w:rPr>
+      </w:pPr>
+      <w:r>
+        <w:rPr>
+          <w:rFonts w:ascii="宋体" w:eastAsia="宋体" w:hAnsi="宋体"/>
+          <w:sz w:val="24"/>
+          <w:szCs w:val="24"/>
+        </w:rPr>
+        <w:t>在本文中，为了提高用户在智能移动设备上阅读新闻的体验，</w:t>
+      </w:r>
+      <w:r>
+        <w:rPr>
+          <w:rFonts w:ascii="宋体" w:eastAsia="宋体" w:hAnsi="宋体"/>
+          <w:sz w:val="24"/>
+          <w:szCs w:val="24"/>
+        </w:rPr>
+        <w:t>提出了一种新颖的新闻app，其功能是帮助用户在新闻</w:t>
       </w:r>
       <w:r>
         <w:rPr>
@@ -169,15 +255,71 @@
           <w:sz w:val="24"/>
           <w:szCs w:val="24"/>
         </w:rPr>
-        <w:t>首先，我们提出了三个方法来搜索和排名新闻文章，通过扩展我们之前的工作</w:t>
-      </w:r>
-      <w:r>
-        <w:rPr>
-          <w:rFonts w:ascii="宋体" w:eastAsia="宋体" w:hAnsi="宋体"/>
-          <w:sz w:val="24"/>
-          <w:szCs w:val="24"/>
-        </w:rPr>
-        <w:t>[1]。在[1]中，基于用户调查，我们提出了四种排序方法(相关性、多样性、意见差异、细节性差异)。[1]中描述的实验结果表明，虽然文章之间的差异很重要，但它们首先应该是相关的。基于这一观察，我们对这些排名方法进行了改进。改进措施总结如下。</w:t>
+        <w:t>首先，本文提出了三个方法来搜索和排名新闻文章，通过扩展</w:t>
+      </w:r>
+      <w:r>
+        <w:rPr>
+          <w:rFonts w:ascii="宋体" w:eastAsia="宋体" w:hAnsi="宋体" w:hint="eastAsia"/>
+          <w:sz w:val="24"/>
+          <w:szCs w:val="24"/>
+        </w:rPr>
+        <w:t>之前的工作</w:t>
+      </w:r>
+      <w:r>
+        <w:rPr>
+          <w:rFonts w:ascii="宋体" w:eastAsia="宋体" w:hAnsi="宋体"/>
+          <w:sz w:val="24"/>
+          <w:szCs w:val="24"/>
+        </w:rPr>
+        <w:t>[1]。在[1]</w:t>
+      </w:r>
+      <w:r>
+        <w:rPr>
+          <w:rFonts w:ascii="宋体" w:eastAsia="宋体" w:hAnsi="宋体"/>
+          <w:sz w:val="24"/>
+          <w:szCs w:val="24"/>
+        </w:rPr>
+        <w:t>中，基于用户调查，</w:t>
+      </w:r>
+      <w:r>
+        <w:rPr>
+          <w:rFonts w:ascii="宋体" w:eastAsia="宋体" w:hAnsi="宋体" w:hint="eastAsia"/>
+          <w:sz w:val="24"/>
+          <w:szCs w:val="24"/>
+        </w:rPr>
+        <w:t>本文</w:t>
+      </w:r>
+      <w:r>
+        <w:rPr>
+          <w:rFonts w:ascii="宋体" w:eastAsia="宋体" w:hAnsi="宋体"/>
+          <w:sz w:val="24"/>
+          <w:szCs w:val="24"/>
+        </w:rPr>
+        <w:t>提出了四种排序方法(相关性、多样性、意见差异、细节性差异)。[1]中描述的实验结果表明，虽然</w:t>
+      </w:r>
+      <w:r>
+        <w:rPr>
+          <w:rFonts w:ascii="宋体" w:eastAsia="宋体" w:hAnsi="宋体"/>
+          <w:sz w:val="24"/>
+          <w:szCs w:val="24"/>
+        </w:rPr>
+        <w:t>文章之间的差异很重要，但它们首先应该是相关的。基于这一观察，</w:t>
+      </w:r>
+      <w:r>
+        <w:rPr>
+          <w:rFonts w:ascii="宋体" w:eastAsia="宋体" w:hAnsi="宋体" w:hint="eastAsia"/>
+          <w:sz w:val="24"/>
+          <w:szCs w:val="24"/>
+        </w:rPr>
+        <w:t>本文</w:t>
+      </w:r>
+      <w:r>
+        <w:rPr>
+          <w:rFonts w:ascii="宋体" w:eastAsia="宋体" w:hAnsi="宋体"/>
+          <w:sz w:val="24"/>
+          <w:szCs w:val="24"/>
+        </w:rPr>
+        <w:t>对这些排名方法进行了改进。改进措施总结如下。</w:t>
       </w:r>
     </w:p>
     <w:p>
@@ -253,7 +395,15 @@
           <w:sz w:val="24"/>
           <w:szCs w:val="24"/>
         </w:rPr>
-        <w:t>利用这些措施，我们开发了一个新闻系统，有效地为同一事件提供不同的报道，支持用户对智能移动设备上的新闻理解。本文的主要贡献如下</w:t>
+        <w:t>利用这些措施，</w:t>
+      </w:r>
+      <w:r>
+        <w:rPr>
+          <w:rFonts w:ascii="宋体" w:eastAsia="宋体" w:hAnsi="宋体" w:hint="eastAsia"/>
+          <w:sz w:val="24"/>
+          <w:szCs w:val="24"/>
+        </w:rPr>
+        <w:t>开发了一个新闻系统，有效地为同一事件提供不同的报道，支持用户对智能移动设备上的新闻理解。本文的主要贡献如下</w:t>
       </w:r>
       <w:r>
         <w:rPr>
@@ -280,26 +430,98 @@
           <w:sz w:val="24"/>
           <w:szCs w:val="24"/>
         </w:rPr>
-        <w:t>-我们提出了三个以实体为导向的新闻排名方法，通过扩展我们之前的工作(第3部分)，通过关注新闻报道中的差异来帮助我们搜索和排名新闻文章。</w:t>
-      </w:r>
-    </w:p>
-    <w:p>
-      <w:pPr>
-        <w:spacing w:line="300" w:lineRule="auto"/>
-        <w:ind w:firstLine="420"/>
-        <w:rPr>
-          <w:rFonts w:ascii="宋体" w:eastAsia="宋体" w:hAnsi="宋体"/>
-          <w:sz w:val="24"/>
-          <w:szCs w:val="24"/>
-        </w:rPr>
-      </w:pPr>
-      <w:r>
-        <w:rPr>
-          <w:rFonts w:ascii="宋体" w:eastAsia="宋体" w:hAnsi="宋体"/>
-          <w:sz w:val="24"/>
-          <w:szCs w:val="24"/>
-        </w:rPr>
-        <w:t>-我们提出一个寻求多样性的新闻应用(第4部分)。作为我们系统的显著特征之一，我们提出了一种上下文感知的重新排序方法，以增强向用户提供的新闻</w:t>
+        <w:t>-</w:t>
+      </w:r>
+      <w:r>
+        <w:rPr>
+          <w:rFonts w:ascii="宋体" w:eastAsia="宋体" w:hAnsi="宋体"/>
+          <w:sz w:val="24"/>
+          <w:szCs w:val="24"/>
+        </w:rPr>
+        <w:t>提出了三个以实体为导向的新闻排名方法，通过扩展</w:t>
+      </w:r>
+      <w:r>
+        <w:rPr>
+          <w:rFonts w:ascii="宋体" w:eastAsia="宋体" w:hAnsi="宋体"/>
+          <w:sz w:val="24"/>
+          <w:szCs w:val="24"/>
+        </w:rPr>
+        <w:t>之前的工作(第3部分)</w:t>
+      </w:r>
+      <w:r>
+        <w:rPr>
+          <w:rFonts w:ascii="宋体" w:eastAsia="宋体" w:hAnsi="宋体"/>
+          <w:sz w:val="24"/>
+          <w:szCs w:val="24"/>
+        </w:rPr>
+        <w:t>，通过关注新闻报道中的差异来帮助</w:t>
+      </w:r>
+      <w:r>
+        <w:rPr>
+          <w:rFonts w:ascii="宋体" w:eastAsia="宋体" w:hAnsi="宋体"/>
+          <w:sz w:val="24"/>
+          <w:szCs w:val="24"/>
+        </w:rPr>
+        <w:t>搜索和排名新闻文章。</w:t>
+      </w:r>
+    </w:p>
+    <w:p>
+      <w:pPr>
+        <w:spacing w:line="300" w:lineRule="auto"/>
+        <w:ind w:firstLine="420"/>
+        <w:rPr>
+          <w:rFonts w:ascii="宋体" w:eastAsia="宋体" w:hAnsi="宋体"/>
+          <w:sz w:val="24"/>
+          <w:szCs w:val="24"/>
+        </w:rPr>
+      </w:pPr>
+      <w:r>
+        <w:rPr>
+          <w:rFonts w:ascii="宋体" w:eastAsia="宋体" w:hAnsi="宋体"/>
+          <w:sz w:val="24"/>
+          <w:szCs w:val="24"/>
+        </w:rPr>
+        <w:t>-提出一个寻求多样性的新闻应用(第4部分)</w:t>
+      </w:r>
+      <w:r>
+        <w:rPr>
+          <w:rFonts w:ascii="宋体" w:eastAsia="宋体" w:hAnsi="宋体"/>
+          <w:sz w:val="24"/>
+          <w:szCs w:val="24"/>
+        </w:rPr>
+        <w:t>。作为</w:t>
+      </w:r>
+      <w:r>
+        <w:rPr>
+          <w:rFonts w:ascii="宋体" w:eastAsia="宋体" w:hAnsi="宋体" w:hint="eastAsia"/>
+          <w:sz w:val="24"/>
+          <w:szCs w:val="24"/>
+        </w:rPr>
+        <w:t>该</w:t>
+      </w:r>
+      <w:r>
+        <w:rPr>
+          <w:rFonts w:ascii="宋体" w:eastAsia="宋体" w:hAnsi="宋体"/>
+          <w:sz w:val="24"/>
+          <w:szCs w:val="24"/>
+        </w:rPr>
+        <w:t>系统的显著特征之一，</w:t>
+      </w:r>
+      <w:r>
+        <w:rPr>
+          <w:rFonts w:ascii="宋体" w:eastAsia="宋体" w:hAnsi="宋体" w:hint="eastAsia"/>
+          <w:sz w:val="24"/>
+          <w:szCs w:val="24"/>
+        </w:rPr>
+        <w:t>本文</w:t>
+      </w:r>
+      <w:r>
+        <w:rPr>
+          <w:rFonts w:ascii="宋体" w:eastAsia="宋体" w:hAnsi="宋体"/>
+          <w:sz w:val="24"/>
+          <w:szCs w:val="24"/>
+        </w:rPr>
+        <w:t>提出了一种上下文感知的重新排序方法，以增强向用户提供的新闻报道的多</w:t>
       </w:r>
       <w:r>
         <w:rPr>
@@ -308,15 +530,15 @@
           <w:szCs w:val="24"/>
         </w:rPr>
         <w:lastRenderedPageBreak/>
-        <w:t>报道的多样性。(Sect.4.3)。</w:t>
-      </w:r>
-    </w:p>
-    <w:p>
-      <w:pPr>
-        <w:spacing w:line="300" w:lineRule="auto"/>
-        <w:ind w:firstLine="420"/>
-        <w:rPr>
-          <w:rFonts w:ascii="宋体" w:eastAsia="宋体" w:hAnsi="宋体" w:hint="eastAsia"/>
+        <w:t>样性。(Sect.4.3)。</w:t>
+      </w:r>
+    </w:p>
+    <w:p>
+      <w:pPr>
+        <w:spacing w:line="300" w:lineRule="auto"/>
+        <w:ind w:firstLine="420"/>
+        <w:rPr>
+          <w:rFonts w:ascii="宋体" w:eastAsia="宋体" w:hAnsi="宋体"/>
           <w:sz w:val="24"/>
           <w:szCs w:val="24"/>
         </w:rPr>
@@ -333,10 +555,7 @@
     <w:p>
       <w:pPr>
         <w:pStyle w:val="a3"/>
-        <w:jc w:val="left"/>
-        <w:rPr>
-          <w:rFonts w:hint="eastAsia"/>
-        </w:rPr>
+        <w:jc w:val="both"/>
       </w:pPr>
       <w:r>
         <w:t>2相关的工作</w:t>
@@ -401,27 +620,32 @@
         <w:spacing w:line="300" w:lineRule="auto"/>
         <w:ind w:firstLine="420"/>
         <w:rPr>
-          <w:rFonts w:ascii="宋体" w:eastAsia="宋体" w:hAnsi="宋体" w:hint="eastAsia"/>
-          <w:sz w:val="24"/>
-          <w:szCs w:val="24"/>
-        </w:rPr>
-      </w:pPr>
-      <w:r>
-        <w:rPr>
-          <w:rFonts w:ascii="宋体" w:eastAsia="宋体" w:hAnsi="宋体" w:hint="eastAsia"/>
-          <w:sz w:val="24"/>
-          <w:szCs w:val="24"/>
-        </w:rPr>
-        <w:t>相比之下，我们研究的是通过估计文章之间的差异来搜索和排序相关的新闻文章。我们的方法侧重于如何向用户提供不同于用户已经阅读过的报告。此外，我们的系统是第一次尝试在智能移动设备上有效提供多样化的新闻报道。</w:t>
+          <w:rFonts w:ascii="宋体" w:eastAsia="宋体" w:hAnsi="宋体"/>
+          <w:sz w:val="24"/>
+          <w:szCs w:val="24"/>
+        </w:rPr>
+      </w:pPr>
+      <w:r>
+        <w:rPr>
+          <w:rFonts w:ascii="宋体" w:eastAsia="宋体" w:hAnsi="宋体" w:hint="eastAsia"/>
+          <w:sz w:val="24"/>
+          <w:szCs w:val="24"/>
+        </w:rPr>
+        <w:t>相比之下，本文研究的是通过估计文章之间的差异来搜索和排序相关的新闻文章。本文的方法侧重于如何向用户提供不同于用户已经阅读过的报告。此外，该</w:t>
+      </w:r>
+      <w:r>
+        <w:rPr>
+          <w:rFonts w:ascii="宋体" w:eastAsia="宋体" w:hAnsi="宋体" w:hint="eastAsia"/>
+          <w:sz w:val="24"/>
+          <w:szCs w:val="24"/>
+        </w:rPr>
+        <w:t>系统是第一次尝试在智能移动设备上有效提供多样化的新闻报道。</w:t>
       </w:r>
     </w:p>
     <w:p>
       <w:pPr>
         <w:pStyle w:val="a3"/>
-        <w:jc w:val="left"/>
-        <w:rPr>
-          <w:rFonts w:hint="eastAsia"/>
-        </w:rPr>
+        <w:jc w:val="both"/>
       </w:pPr>
       <w:r>
         <w:t>3新闻稿件的实体化排序测度</w:t>
@@ -443,7 +667,15 @@
           <w:sz w:val="24"/>
           <w:szCs w:val="24"/>
         </w:rPr>
-        <w:t>在我们之前的</w:t>
+        <w:t>在</w:t>
+      </w:r>
+      <w:r>
+        <w:rPr>
+          <w:rFonts w:ascii="宋体" w:eastAsia="宋体" w:hAnsi="宋体" w:hint="eastAsia"/>
+          <w:sz w:val="24"/>
+          <w:szCs w:val="24"/>
+        </w:rPr>
+        <w:t>之前的</w:t>
       </w:r>
       <w:r>
         <w:rPr>
@@ -470,16 +702,21 @@
           <w:sz w:val="24"/>
           <w:szCs w:val="24"/>
         </w:rPr>
-        <w:t>在这一节中，我们首先简要介绍了从新闻文章中提取实体和实体相关描述的方法(具体参见[1]和[3])。然后介绍了面向实体的排序方法。</w:t>
+        <w:t>在这一节中，</w:t>
+      </w:r>
+      <w:r>
+        <w:rPr>
+          <w:rFonts w:ascii="宋体" w:eastAsia="宋体" w:hAnsi="宋体"/>
+          <w:sz w:val="24"/>
+          <w:szCs w:val="24"/>
+        </w:rPr>
+        <w:t>首先简要介绍了从新闻文章中提取实体和实体相关描述的方法(具体参见[1]和[3])。然后介绍了面向实体的排序方法。</w:t>
       </w:r>
     </w:p>
     <w:p>
       <w:pPr>
         <w:pStyle w:val="a5"/>
-        <w:jc w:val="left"/>
-        <w:rPr>
-          <w:rFonts w:hint="eastAsia"/>
-        </w:rPr>
+        <w:jc w:val="both"/>
       </w:pPr>
       <w:r>
         <w:t>3.1实体和实体相关描述的提取</w:t>
@@ -509,35 +746,96 @@
           <w:sz w:val="24"/>
           <w:szCs w:val="24"/>
         </w:rPr>
-        <w:t>StanfordCoreNLP1提取命名实体，并应用themethodproposedbyOgawaetal.[3]生成atreestructure(Ogawaetal.)。称之为关系结构)。我们将对命名实体的描述看作关系结构的子树集，每个子树的根都是动词，其后代包含目标命名实体。</w:t>
-      </w:r>
-    </w:p>
-    <w:p>
-      <w:pPr>
-        <w:spacing w:line="300" w:lineRule="auto"/>
-        <w:ind w:firstLine="420"/>
-        <w:rPr>
-          <w:rFonts w:ascii="宋体" w:eastAsia="宋体" w:hAnsi="宋体"/>
-          <w:sz w:val="24"/>
-          <w:szCs w:val="24"/>
-        </w:rPr>
-      </w:pPr>
-      <w:r>
-        <w:rPr>
-          <w:rFonts w:ascii="宋体" w:eastAsia="宋体" w:hAnsi="宋体"/>
-          <w:sz w:val="24"/>
-          <w:szCs w:val="24"/>
-        </w:rPr>
-        <w:t>在我们面向实体的新闻分析中，另一个重要的概念是核心实体[1]。直观地说，事件中的核心实体是报告该事件的文章中经常提到的命名实体。</w:t>
+        <w:t>StanfordCoreNLP1提取命名实体，并应用Ogawaetal.[3]</w:t>
+      </w:r>
+      <w:r>
+        <w:rPr>
+          <w:rFonts w:ascii="宋体" w:eastAsia="宋体" w:hAnsi="宋体" w:hint="eastAsia"/>
+          <w:sz w:val="24"/>
+          <w:szCs w:val="24"/>
+        </w:rPr>
+        <w:t>提出的一个方法</w:t>
+      </w:r>
+      <w:r>
+        <w:rPr>
+          <w:rFonts w:ascii="宋体" w:eastAsia="宋体" w:hAnsi="宋体"/>
+          <w:sz w:val="24"/>
+          <w:szCs w:val="24"/>
+        </w:rPr>
+        <w:t>生成</w:t>
+      </w:r>
+      <w:r>
+        <w:rPr>
+          <w:rFonts w:ascii="宋体" w:eastAsia="宋体" w:hAnsi="宋体" w:hint="eastAsia"/>
+          <w:sz w:val="24"/>
+          <w:szCs w:val="24"/>
+        </w:rPr>
+        <w:t>一个树型结构</w:t>
+      </w:r>
+      <w:r>
+        <w:rPr>
+          <w:rFonts w:ascii="宋体" w:eastAsia="宋体" w:hAnsi="宋体"/>
+          <w:sz w:val="24"/>
+          <w:szCs w:val="24"/>
+        </w:rPr>
+        <w:t>(Ogawaetal</w:t>
+      </w:r>
+      <w:r>
+        <w:rPr>
+          <w:rFonts w:ascii="宋体" w:eastAsia="宋体" w:hAnsi="宋体"/>
+          <w:sz w:val="24"/>
+          <w:szCs w:val="24"/>
+        </w:rPr>
+        <w:t>称之为关系结构)</w:t>
+      </w:r>
+      <w:r>
+        <w:rPr>
+          <w:rFonts w:ascii="宋体" w:eastAsia="宋体" w:hAnsi="宋体"/>
+          <w:sz w:val="24"/>
+          <w:szCs w:val="24"/>
+        </w:rPr>
+        <w:t>。</w:t>
+      </w:r>
+      <w:r>
+        <w:rPr>
+          <w:rFonts w:ascii="宋体" w:eastAsia="宋体" w:hAnsi="宋体"/>
+          <w:sz w:val="24"/>
+          <w:szCs w:val="24"/>
+        </w:rPr>
+        <w:t>将对命名实体的描述看作关系结构的子树集，每个子树的根都是动词，其后代包含目标命名实体。</w:t>
+      </w:r>
+    </w:p>
+    <w:p>
+      <w:pPr>
+        <w:spacing w:line="300" w:lineRule="auto"/>
+        <w:ind w:firstLine="420"/>
+        <w:rPr>
+          <w:rFonts w:ascii="宋体" w:eastAsia="宋体" w:hAnsi="宋体"/>
+          <w:sz w:val="24"/>
+          <w:szCs w:val="24"/>
+        </w:rPr>
+      </w:pPr>
+      <w:r>
+        <w:rPr>
+          <w:rFonts w:ascii="宋体" w:eastAsia="宋体" w:hAnsi="宋体"/>
+          <w:sz w:val="24"/>
+          <w:szCs w:val="24"/>
+        </w:rPr>
+        <w:t>在</w:t>
+      </w:r>
+      <w:r>
+        <w:rPr>
+          <w:rFonts w:ascii="宋体" w:eastAsia="宋体" w:hAnsi="宋体"/>
+          <w:sz w:val="24"/>
+          <w:szCs w:val="24"/>
+        </w:rPr>
+        <w:t>面向实体的新闻分析中，另一个重要的概念是核心实体[1]。直观地说，事件中的核心实体是报告该事件的文章中经常提到的命名实体。</w:t>
       </w:r>
     </w:p>
     <w:p>
       <w:pPr>
         <w:pStyle w:val="a5"/>
-        <w:jc w:val="left"/>
-        <w:rPr>
-          <w:rFonts w:hint="eastAsia"/>
-        </w:rPr>
+        <w:jc w:val="both"/>
       </w:pPr>
       <w:r>
         <w:lastRenderedPageBreak/>
@@ -549,37 +847,133 @@
         <w:spacing w:line="300" w:lineRule="auto"/>
         <w:ind w:firstLine="420"/>
         <w:rPr>
-          <w:rFonts w:ascii="宋体" w:eastAsia="宋体" w:hAnsi="宋体" w:hint="eastAsia"/>
-          <w:sz w:val="24"/>
-          <w:szCs w:val="24"/>
-        </w:rPr>
-      </w:pPr>
-      <w:r>
-        <w:rPr>
-          <w:rFonts w:ascii="宋体" w:eastAsia="宋体" w:hAnsi="宋体" w:hint="eastAsia"/>
-          <w:sz w:val="24"/>
-          <w:szCs w:val="24"/>
-        </w:rPr>
-        <w:t>如前所述，我们面向实体的排名度量是基于比较新闻文章中的命名实体及其描述来定义的。</w:t>
-      </w:r>
-    </w:p>
-    <w:p>
-      <w:pPr>
-        <w:spacing w:line="300" w:lineRule="auto"/>
-        <w:ind w:firstLine="420"/>
-        <w:rPr>
-          <w:rFonts w:ascii="宋体" w:eastAsia="宋体" w:hAnsi="宋体"/>
-          <w:sz w:val="24"/>
-          <w:szCs w:val="24"/>
-        </w:rPr>
-      </w:pPr>
-      <w:r>
-        <w:rPr>
-          <w:rFonts w:ascii="宋体" w:eastAsia="宋体" w:hAnsi="宋体"/>
-          <w:sz w:val="24"/>
-          <w:szCs w:val="24"/>
-        </w:rPr>
-        <w:t>DC(因子覆盖率的差异):DC是指在报道同一事件的两篇新闻文章中描述的不同内容的程度。我们从两个方面估计DC，(1)这些文章中提到的不同因素有多少，(2)这些文章是否与同一事件相关。对于方面(1)，我们可以简单地比较文章中提到的实体。两篇文章描述的实体越多，两篇文章在因子覆盖率方面的差异就越大。对于方面(2)，我们将每篇文章中提到的实体与给定事件的核心实体集进行比较。让Ecore成为某个新闻事件的核心实体集。第a、o条之间的DC (a、o)计算如下:</w:t>
+          <w:rFonts w:ascii="宋体" w:eastAsia="宋体" w:hAnsi="宋体"/>
+          <w:sz w:val="24"/>
+          <w:szCs w:val="24"/>
+        </w:rPr>
+      </w:pPr>
+      <w:r>
+        <w:rPr>
+          <w:rFonts w:ascii="宋体" w:eastAsia="宋体" w:hAnsi="宋体" w:hint="eastAsia"/>
+          <w:sz w:val="24"/>
+          <w:szCs w:val="24"/>
+        </w:rPr>
+        <w:t>如前所述，</w:t>
+      </w:r>
+      <w:r>
+        <w:rPr>
+          <w:rFonts w:ascii="宋体" w:eastAsia="宋体" w:hAnsi="宋体" w:hint="eastAsia"/>
+          <w:sz w:val="24"/>
+          <w:szCs w:val="24"/>
+        </w:rPr>
+        <w:t>面向实体的排名度量是基于比较新闻文章中的命名实体及其描述来定义的。</w:t>
+      </w:r>
+    </w:p>
+    <w:p>
+      <w:pPr>
+        <w:spacing w:line="300" w:lineRule="auto"/>
+        <w:ind w:firstLine="420"/>
+        <w:rPr>
+          <w:rFonts w:ascii="宋体" w:eastAsia="宋体" w:hAnsi="宋体"/>
+          <w:sz w:val="24"/>
+          <w:szCs w:val="24"/>
+        </w:rPr>
+      </w:pPr>
+      <w:r>
+        <w:rPr>
+          <w:rFonts w:ascii="宋体" w:eastAsia="宋体" w:hAnsi="宋体"/>
+          <w:sz w:val="24"/>
+          <w:szCs w:val="24"/>
+        </w:rPr>
+        <w:t>DC(因子覆盖率的差异):DC</w:t>
+      </w:r>
+      <w:r>
+        <w:rPr>
+          <w:rFonts w:ascii="宋体" w:eastAsia="宋体" w:hAnsi="宋体"/>
+          <w:sz w:val="24"/>
+          <w:szCs w:val="24"/>
+        </w:rPr>
+        <w:t>是指在报道同一事件的两篇新闻文章中描述的不同内容的程度。</w:t>
+      </w:r>
+      <w:r>
+        <w:rPr>
+          <w:rFonts w:ascii="宋体" w:eastAsia="宋体" w:hAnsi="宋体" w:hint="eastAsia"/>
+          <w:sz w:val="24"/>
+          <w:szCs w:val="24"/>
+        </w:rPr>
+        <w:t>本文</w:t>
+      </w:r>
+      <w:r>
+        <w:rPr>
+          <w:rFonts w:ascii="宋体" w:eastAsia="宋体" w:hAnsi="宋体"/>
+          <w:sz w:val="24"/>
+          <w:szCs w:val="24"/>
+        </w:rPr>
+        <w:t>从两个方面估计DC，(1)这些文章中提到的不同因素有多少，(2)</w:t>
+      </w:r>
+      <w:r>
+        <w:rPr>
+          <w:rFonts w:ascii="宋体" w:eastAsia="宋体" w:hAnsi="宋体"/>
+          <w:sz w:val="24"/>
+          <w:szCs w:val="24"/>
+        </w:rPr>
+        <w:t>这些文章是否与同一事件相关。对于</w:t>
+      </w:r>
+      <w:r>
+        <w:rPr>
+          <w:rFonts w:ascii="宋体" w:eastAsia="宋体" w:hAnsi="宋体"/>
+          <w:sz w:val="24"/>
+          <w:szCs w:val="24"/>
+        </w:rPr>
+        <w:t>(1)</w:t>
+      </w:r>
+      <w:r>
+        <w:rPr>
+          <w:rFonts w:ascii="宋体" w:eastAsia="宋体" w:hAnsi="宋体"/>
+          <w:sz w:val="24"/>
+          <w:szCs w:val="24"/>
+        </w:rPr>
+        <w:t>，</w:t>
+      </w:r>
+      <w:r>
+        <w:rPr>
+          <w:rFonts w:ascii="宋体" w:eastAsia="宋体" w:hAnsi="宋体"/>
+          <w:sz w:val="24"/>
+          <w:szCs w:val="24"/>
+        </w:rPr>
+        <w:t>可以简单地比较文章中提到的实体。两篇</w:t>
+      </w:r>
+      <w:r>
+        <w:rPr>
+          <w:rFonts w:ascii="宋体" w:eastAsia="宋体" w:hAnsi="宋体"/>
+          <w:sz w:val="24"/>
+          <w:szCs w:val="24"/>
+        </w:rPr>
+        <w:t>文章描述的实体越多，两篇文章在因子覆盖率方面的差异就越大。对于</w:t>
+      </w:r>
+      <w:r>
+        <w:rPr>
+          <w:rFonts w:ascii="宋体" w:eastAsia="宋体" w:hAnsi="宋体"/>
+          <w:sz w:val="24"/>
+          <w:szCs w:val="24"/>
+        </w:rPr>
+        <w:t>(2)</w:t>
+      </w:r>
+      <w:r>
+        <w:rPr>
+          <w:rFonts w:ascii="宋体" w:eastAsia="宋体" w:hAnsi="宋体"/>
+          <w:sz w:val="24"/>
+          <w:szCs w:val="24"/>
+        </w:rPr>
+        <w:t>，</w:t>
+      </w:r>
+      <w:r>
+        <w:rPr>
+          <w:rFonts w:ascii="宋体" w:eastAsia="宋体" w:hAnsi="宋体"/>
+          <w:sz w:val="24"/>
+          <w:szCs w:val="24"/>
+        </w:rPr>
+        <w:t>将每篇文章中提到的实体与给定事件的核心实体集进行比较。让Ecore成为某个新闻事件的核心实体集。第a、o条之间的DC (a、o)计算如下:</w:t>
       </w:r>
     </w:p>
     <w:p>
@@ -676,7 +1070,47 @@
           <w:sz w:val="24"/>
           <w:szCs w:val="24"/>
         </w:rPr>
-        <w:t>DO(意见分歧):表示两篇文章意见的不同程度。我们比较文章中命名实体的描述极性(正极性、负极性和中性极性)。如果两篇新闻报道的是同一个实体，而它们的极性不同，我们认为这些文章是不同的意见。DO (a,o)计算如下:</w:t>
+        <w:t>DO(意见分歧):</w:t>
+      </w:r>
+      <w:r>
+        <w:rPr>
+          <w:rFonts w:ascii="宋体" w:eastAsia="宋体" w:hAnsi="宋体"/>
+          <w:sz w:val="24"/>
+          <w:szCs w:val="24"/>
+        </w:rPr>
+        <w:t>表示两篇文章意见的不同程度。</w:t>
+      </w:r>
+      <w:r>
+        <w:rPr>
+          <w:rFonts w:ascii="宋体" w:eastAsia="宋体" w:hAnsi="宋体"/>
+          <w:sz w:val="24"/>
+          <w:szCs w:val="24"/>
+        </w:rPr>
+        <w:t>比较文章中命名实体的描述极性(正极性、负极性和中性极性)</w:t>
+      </w:r>
+      <w:r>
+        <w:rPr>
+          <w:rFonts w:ascii="宋体" w:eastAsia="宋体" w:hAnsi="宋体"/>
+          <w:sz w:val="24"/>
+          <w:szCs w:val="24"/>
+        </w:rPr>
+        <w:t>。如果两篇新闻报道的是同一个实体，而它们的极性不同，</w:t>
+      </w:r>
+      <w:r>
+        <w:rPr>
+          <w:rFonts w:ascii="宋体" w:eastAsia="宋体" w:hAnsi="宋体" w:hint="eastAsia"/>
+          <w:sz w:val="24"/>
+          <w:szCs w:val="24"/>
+        </w:rPr>
+        <w:t>则</w:t>
+      </w:r>
+      <w:r>
+        <w:rPr>
+          <w:rFonts w:ascii="宋体" w:eastAsia="宋体" w:hAnsi="宋体"/>
+          <w:sz w:val="24"/>
+          <w:szCs w:val="24"/>
+        </w:rPr>
+        <w:t>认为这些文章是不同的意见。DO (a,o)计算如下:</w:t>
       </w:r>
     </w:p>
     <w:p>
@@ -761,7 +1195,6 @@
       <w:pPr>
         <w:spacing w:line="300" w:lineRule="auto"/>
         <w:ind w:firstLine="420"/>
-        <w:jc w:val="center"/>
         <w:rPr>
           <w:rFonts w:ascii="宋体" w:eastAsia="宋体" w:hAnsi="宋体"/>
           <w:sz w:val="24"/>
@@ -825,34 +1258,92 @@
           <w:sz w:val="24"/>
           <w:szCs w:val="24"/>
         </w:rPr>
-        <w:t>DD(细节差异):DD表示两篇新闻文章提供的细节程度不同。我们比较了文章中与命名实体相关的描述，以估计DD在我们之前的工作中细节的差异。在提取命名实体相关描述之后，我们将LDA (potential Dirichlet Allocation)[6]应用于从命名实体描述中检测到的主题。然后，我们比较两篇新闻文章中每个命名实体的主题报道和主题词。DD包括权重wdd，计算方法与公式(7)相同。</w:t>
+        <w:t>DD(细节差异):DD</w:t>
+      </w:r>
+      <w:r>
+        <w:rPr>
+          <w:rFonts w:ascii="宋体" w:eastAsia="宋体" w:hAnsi="宋体"/>
+          <w:sz w:val="24"/>
+          <w:szCs w:val="24"/>
+        </w:rPr>
+        <w:t>表示两篇新闻文章提供的细节程度不同。</w:t>
+      </w:r>
+      <w:r>
+        <w:rPr>
+          <w:rFonts w:ascii="宋体" w:eastAsia="宋体" w:hAnsi="宋体"/>
+          <w:sz w:val="24"/>
+          <w:szCs w:val="24"/>
+        </w:rPr>
+        <w:t>比较了文章中与命名实体相关的描述，以估计DD</w:t>
+      </w:r>
+      <w:r>
+        <w:rPr>
+          <w:rFonts w:ascii="宋体" w:eastAsia="宋体" w:hAnsi="宋体"/>
+          <w:sz w:val="24"/>
+          <w:szCs w:val="24"/>
+        </w:rPr>
+        <w:t>在我们之前的工作中细节的差异。在提取命名实体相关描述之后，</w:t>
+      </w:r>
+      <w:r>
+        <w:rPr>
+          <w:rFonts w:ascii="宋体" w:eastAsia="宋体" w:hAnsi="宋体"/>
+          <w:sz w:val="24"/>
+          <w:szCs w:val="24"/>
+        </w:rPr>
+        <w:t>将LDA (potential Dirichlet Allocation)[6]</w:t>
+      </w:r>
+      <w:r>
+        <w:rPr>
+          <w:rFonts w:ascii="宋体" w:eastAsia="宋体" w:hAnsi="宋体"/>
+          <w:sz w:val="24"/>
+          <w:szCs w:val="24"/>
+        </w:rPr>
+        <w:t>应用于从命名实体描述中检测到的主题。然后，</w:t>
+      </w:r>
+      <w:r>
+        <w:rPr>
+          <w:rFonts w:ascii="宋体" w:eastAsia="宋体" w:hAnsi="宋体"/>
+          <w:sz w:val="24"/>
+          <w:szCs w:val="24"/>
+        </w:rPr>
+        <w:t>比较两篇新闻文章中每个命名实体的主题报道和主题词。DD包括权重wdd，计算方法与公式(7)相同。</w:t>
       </w:r>
     </w:p>
     <w:p>
       <w:pPr>
         <w:pStyle w:val="a3"/>
-        <w:jc w:val="left"/>
-        <w:rPr>
-          <w:rFonts w:hint="eastAsia"/>
-        </w:rPr>
-      </w:pPr>
-      <w:r>
-        <w:t>4 .多元化的手机新闻</w:t>
-      </w:r>
-      <w:r>
-        <w:t>App</w:t>
-      </w:r>
-    </w:p>
-    <w:p>
-      <w:pPr>
-        <w:spacing w:line="300" w:lineRule="auto"/>
-        <w:ind w:firstLine="420"/>
-        <w:rPr>
-          <w:rFonts w:ascii="宋体" w:eastAsia="宋体" w:hAnsi="宋体"/>
-          <w:sz w:val="24"/>
-          <w:szCs w:val="24"/>
-        </w:rPr>
-      </w:pPr>
+        <w:jc w:val="both"/>
+      </w:pPr>
+      <w:r>
+        <w:t>4 .多元化的手机新闻App</w:t>
+      </w:r>
+    </w:p>
+    <w:p>
+      <w:pPr>
+        <w:spacing w:line="300" w:lineRule="auto"/>
+        <w:ind w:firstLine="420"/>
+        <w:rPr>
+          <w:rFonts w:ascii="宋体" w:eastAsia="宋体" w:hAnsi="宋体"/>
+          <w:sz w:val="24"/>
+          <w:szCs w:val="24"/>
+        </w:rPr>
+      </w:pPr>
+      <w:r>
+        <w:rPr>
+          <w:rFonts w:ascii="宋体" w:eastAsia="宋体" w:hAnsi="宋体" w:hint="eastAsia"/>
+          <w:sz w:val="24"/>
+          <w:szCs w:val="24"/>
+        </w:rPr>
+        <w:t>利用提出的排名措施，</w:t>
+      </w:r>
+      <w:r>
+        <w:rPr>
+          <w:rFonts w:ascii="宋体" w:eastAsia="宋体" w:hAnsi="宋体" w:hint="eastAsia"/>
+          <w:sz w:val="24"/>
+          <w:szCs w:val="24"/>
+        </w:rPr>
+        <w:t>开发了一个系统，帮助用户在智能移动设备上获取各</w:t>
+      </w:r>
       <w:r>
         <w:rPr>
           <w:rFonts w:ascii="宋体" w:eastAsia="宋体" w:hAnsi="宋体" w:hint="eastAsia"/>
@@ -860,26 +1351,42 @@
           <w:szCs w:val="24"/>
         </w:rPr>
         <w:lastRenderedPageBreak/>
-        <w:t>利用提出的排名措施，我们开发了一个系统，帮助用户在智能移动设备上获取各种新闻事件的报道。</w:t>
-      </w:r>
-    </w:p>
-    <w:p>
-      <w:pPr>
-        <w:spacing w:line="300" w:lineRule="auto"/>
-        <w:ind w:firstLine="420"/>
-        <w:rPr>
-          <w:rFonts w:ascii="宋体" w:eastAsia="宋体" w:hAnsi="宋体"/>
-          <w:sz w:val="24"/>
-          <w:szCs w:val="24"/>
-        </w:rPr>
-      </w:pPr>
-      <w:r>
-        <w:rPr>
-          <w:rFonts w:ascii="宋体" w:eastAsia="宋体" w:hAnsi="宋体" w:hint="eastAsia"/>
-          <w:sz w:val="24"/>
-          <w:szCs w:val="24"/>
-        </w:rPr>
-        <w:t>当用户在移动或等待过程中有少量时间时，用户可以使用移动设备查看新闻。然而，由于移动设备的时效性和特点，即使用户可能对某一新闻事件感兴趣，也很难找到关于该事件的各种报道。此外，典型的新闻应用程序每条新闻事件只显示一篇文章。这也是我们专注于智能移动设备新闻</w:t>
+        <w:t>种新闻事件的报道。</w:t>
+      </w:r>
+    </w:p>
+    <w:p>
+      <w:pPr>
+        <w:spacing w:line="300" w:lineRule="auto"/>
+        <w:ind w:firstLine="420"/>
+        <w:rPr>
+          <w:rFonts w:ascii="宋体" w:eastAsia="宋体" w:hAnsi="宋体"/>
+          <w:sz w:val="24"/>
+          <w:szCs w:val="24"/>
+        </w:rPr>
+      </w:pPr>
+      <w:r>
+        <w:rPr>
+          <w:rFonts w:ascii="宋体" w:eastAsia="宋体" w:hAnsi="宋体" w:hint="eastAsia"/>
+          <w:sz w:val="24"/>
+          <w:szCs w:val="24"/>
+        </w:rPr>
+        <w:t>当用户在移动或等待过程中有少量时间时，用户可以使用移动设备查看新闻。然而，由于移动设备的时效性和特点，即使用户可能对某一新闻事件感兴趣，也很难找到关于该事件的各种报道。此外，典型的新闻</w:t>
+      </w:r>
+      <w:r>
+        <w:rPr>
+          <w:rFonts w:ascii="宋体" w:eastAsia="宋体" w:hAnsi="宋体" w:hint="eastAsia"/>
+          <w:sz w:val="24"/>
+          <w:szCs w:val="24"/>
+        </w:rPr>
+        <w:t>应用程序每条新闻事件只显示一篇文章。这也是本文</w:t>
+      </w:r>
+      <w:r>
+        <w:rPr>
+          <w:rFonts w:ascii="宋体" w:eastAsia="宋体" w:hAnsi="宋体" w:hint="eastAsia"/>
+          <w:sz w:val="24"/>
+          <w:szCs w:val="24"/>
+        </w:rPr>
+        <w:t>专注于智能移动设备新闻</w:t>
       </w:r>
       <w:r>
         <w:rPr>
@@ -893,10 +1400,7 @@
     <w:p>
       <w:pPr>
         <w:pStyle w:val="a5"/>
-        <w:jc w:val="left"/>
-        <w:rPr>
-          <w:rFonts w:hint="eastAsia"/>
-        </w:rPr>
+        <w:jc w:val="both"/>
       </w:pPr>
       <w:r>
         <w:t>4.1新闻服务器:收集和分析新闻文章</w:t>
@@ -918,7 +1422,15 @@
           <w:sz w:val="24"/>
           <w:szCs w:val="24"/>
         </w:rPr>
-        <w:t>我们的多元化新闻系统以英语新闻文章为目标。我们通过谷歌</w:t>
+        <w:t>本文的多元化新闻系统以英语新闻文章为目标。</w:t>
+      </w:r>
+      <w:r>
+        <w:rPr>
+          <w:rFonts w:ascii="宋体" w:eastAsia="宋体" w:hAnsi="宋体" w:hint="eastAsia"/>
+          <w:sz w:val="24"/>
+          <w:szCs w:val="24"/>
+        </w:rPr>
+        <w:t>通过谷歌</w:t>
       </w:r>
       <w:r>
         <w:rPr>
@@ -932,10 +1444,7 @@
     <w:p>
       <w:pPr>
         <w:pStyle w:val="a5"/>
-        <w:jc w:val="left"/>
-        <w:rPr>
-          <w:rFonts w:hint="eastAsia"/>
-        </w:rPr>
+        <w:jc w:val="both"/>
       </w:pPr>
       <w:r>
         <w:t>4.2新闻客户端:新闻稿件展示</w:t>
@@ -957,7 +1466,7 @@
           <w:sz w:val="24"/>
           <w:szCs w:val="24"/>
         </w:rPr>
-        <w:t>我们多元化新闻系统的新闻客户端有两种浏览模式。一个是今天的头条新闻。另一个是</w:t>
+        <w:t>多元化新闻系统的新闻客户端有两种浏览模式。一个是今天的头条新闻。另一个是</w:t>
       </w:r>
       <w:r>
         <w:rPr>
@@ -972,7 +1481,6 @@
       <w:pPr>
         <w:spacing w:line="300" w:lineRule="auto"/>
         <w:ind w:firstLine="420"/>
-        <w:jc w:val="left"/>
         <w:rPr>
           <w:rFonts w:ascii="宋体" w:eastAsia="宋体" w:hAnsi="宋体"/>
           <w:sz w:val="24"/>
@@ -1024,7 +1532,6 @@
       <w:pPr>
         <w:spacing w:line="300" w:lineRule="auto"/>
         <w:ind w:firstLine="420"/>
-        <w:jc w:val="left"/>
         <w:rPr>
           <w:rFonts w:ascii="宋体" w:eastAsia="宋体" w:hAnsi="宋体"/>
           <w:sz w:val="24"/>
@@ -1044,7 +1551,6 @@
       <w:pPr>
         <w:spacing w:line="300" w:lineRule="auto"/>
         <w:ind w:firstLine="420"/>
-        <w:jc w:val="left"/>
         <w:rPr>
           <w:rFonts w:ascii="宋体" w:eastAsia="宋体" w:hAnsi="宋体"/>
           <w:sz w:val="24"/>
@@ -1063,10 +1569,7 @@
     <w:p>
       <w:pPr>
         <w:pStyle w:val="a5"/>
-        <w:jc w:val="left"/>
-        <w:rPr>
-          <w:rFonts w:hint="eastAsia"/>
-        </w:rPr>
+        <w:jc w:val="both"/>
       </w:pPr>
       <w:r>
         <w:lastRenderedPageBreak/>
@@ -1077,20 +1580,35 @@
       <w:pPr>
         <w:spacing w:line="300" w:lineRule="auto"/>
         <w:ind w:firstLine="420"/>
-        <w:jc w:val="left"/>
-        <w:rPr>
-          <w:rFonts w:ascii="宋体" w:eastAsia="宋体" w:hAnsi="宋体"/>
-          <w:sz w:val="24"/>
-          <w:szCs w:val="24"/>
-        </w:rPr>
-      </w:pPr>
-      <w:r>
-        <w:rPr>
-          <w:rFonts w:ascii="宋体" w:eastAsia="宋体" w:hAnsi="宋体" w:hint="eastAsia"/>
-          <w:sz w:val="24"/>
-          <w:szCs w:val="24"/>
-        </w:rPr>
-        <w:t>排名最靠前的文章可能是用户已经阅读过的文章，并且它们彼此相似，因为排名是通过与当前正在阅读的文章进行比较来决定的。为了从不同的文章中呈现更多不同的信息，我们提出了一种上下文感知的重排序方法。也就是说，</w:t>
+        <w:rPr>
+          <w:rFonts w:ascii="宋体" w:eastAsia="宋体" w:hAnsi="宋体"/>
+          <w:sz w:val="24"/>
+          <w:szCs w:val="24"/>
+        </w:rPr>
+      </w:pPr>
+      <w:r>
+        <w:rPr>
+          <w:rFonts w:ascii="宋体" w:eastAsia="宋体" w:hAnsi="宋体" w:hint="eastAsia"/>
+          <w:sz w:val="24"/>
+          <w:szCs w:val="24"/>
+        </w:rPr>
+        <w:t>排名最靠前的文章可能是用户已经阅读过的文章，并且它们彼此相似，因为排名是通过与当前正在阅读的</w:t>
+      </w:r>
+      <w:r>
+        <w:rPr>
+          <w:rFonts w:ascii="宋体" w:eastAsia="宋体" w:hAnsi="宋体" w:hint="eastAsia"/>
+          <w:sz w:val="24"/>
+          <w:szCs w:val="24"/>
+        </w:rPr>
+        <w:t>文章进行比较来决定的。为了从不同的文章中呈现更多不同的信息，本文</w:t>
+      </w:r>
+      <w:r>
+        <w:rPr>
+          <w:rFonts w:ascii="宋体" w:eastAsia="宋体" w:hAnsi="宋体" w:hint="eastAsia"/>
+          <w:sz w:val="24"/>
+          <w:szCs w:val="24"/>
+        </w:rPr>
+        <w:t>提出了一种上下文感知的重排序方法。也就是说，</w:t>
       </w:r>
       <w:r>
         <w:rPr>
@@ -1146,7 +1664,31 @@
           <w:sz w:val="24"/>
           <w:szCs w:val="24"/>
         </w:rPr>
-        <w:t>)用户读过的文章。我们更新</w:t>
+        <w:t>)</w:t>
+      </w:r>
+      <w:r>
+        <w:rPr>
+          <w:rFonts w:ascii="宋体" w:eastAsia="宋体" w:hAnsi="宋体"/>
+          <w:sz w:val="24"/>
+          <w:szCs w:val="24"/>
+        </w:rPr>
+        <w:t>用户读过的文章。</w:t>
+      </w:r>
+      <w:r>
+        <w:rPr>
+          <w:rFonts w:ascii="宋体" w:eastAsia="宋体" w:hAnsi="宋体" w:hint="eastAsia"/>
+          <w:sz w:val="24"/>
+          <w:szCs w:val="24"/>
+        </w:rPr>
+        <w:t>系统</w:t>
+      </w:r>
+      <w:r>
+        <w:rPr>
+          <w:rFonts w:ascii="宋体" w:eastAsia="宋体" w:hAnsi="宋体"/>
+          <w:sz w:val="24"/>
+          <w:szCs w:val="24"/>
+        </w:rPr>
+        <w:t>更新</w:t>
       </w:r>
       <w:r>
         <w:rPr>
@@ -1225,7 +1767,6 @@
       <w:pPr>
         <w:spacing w:line="300" w:lineRule="auto"/>
         <w:ind w:firstLine="420"/>
-        <w:jc w:val="left"/>
         <w:rPr>
           <w:rFonts w:ascii="宋体" w:eastAsia="宋体" w:hAnsi="宋体"/>
           <w:sz w:val="24"/>
@@ -1277,9 +1818,8 @@
       <w:pPr>
         <w:spacing w:line="300" w:lineRule="auto"/>
         <w:ind w:firstLine="420"/>
-        <w:jc w:val="left"/>
-        <w:rPr>
-          <w:rFonts w:ascii="宋体" w:eastAsia="宋体" w:hAnsi="宋体" w:hint="eastAsia"/>
+        <w:rPr>
+          <w:rFonts w:ascii="宋体" w:eastAsia="宋体" w:hAnsi="宋体"/>
           <w:sz w:val="24"/>
           <w:szCs w:val="24"/>
         </w:rPr>
@@ -1304,10 +1844,7 @@
     <w:p>
       <w:pPr>
         <w:pStyle w:val="a3"/>
-        <w:jc w:val="left"/>
-        <w:rPr>
-          <w:rFonts w:hint="eastAsia"/>
-        </w:rPr>
+        <w:jc w:val="both"/>
       </w:pPr>
       <w:r>
         <w:t>5实验</w:t>
@@ -1317,29 +1854,33 @@
       <w:pPr>
         <w:spacing w:line="300" w:lineRule="auto"/>
         <w:ind w:firstLine="420"/>
-        <w:jc w:val="left"/>
-        <w:rPr>
-          <w:rFonts w:ascii="宋体" w:eastAsia="宋体" w:hAnsi="宋体" w:hint="eastAsia"/>
-          <w:sz w:val="24"/>
-          <w:szCs w:val="24"/>
-        </w:rPr>
-      </w:pPr>
-      <w:r>
-        <w:rPr>
-          <w:rFonts w:ascii="宋体" w:eastAsia="宋体" w:hAnsi="宋体" w:hint="eastAsia"/>
-          <w:sz w:val="24"/>
-          <w:szCs w:val="24"/>
-        </w:rPr>
-        <w:t>我们做了两个实验来评估我们的方法。一是排名标准。另一种是上下文感知的重新排序方法。</w:t>
+        <w:rPr>
+          <w:rFonts w:ascii="宋体" w:eastAsia="宋体" w:hAnsi="宋体"/>
+          <w:sz w:val="24"/>
+          <w:szCs w:val="24"/>
+        </w:rPr>
+      </w:pPr>
+      <w:r>
+        <w:rPr>
+          <w:rFonts w:ascii="宋体" w:eastAsia="宋体" w:hAnsi="宋体" w:hint="eastAsia"/>
+          <w:sz w:val="24"/>
+          <w:szCs w:val="24"/>
+        </w:rPr>
+        <w:t>本文做了两个实验来评估提出的</w:t>
+      </w:r>
+      <w:r>
+        <w:rPr>
+          <w:rFonts w:ascii="宋体" w:eastAsia="宋体" w:hAnsi="宋体" w:hint="eastAsia"/>
+          <w:sz w:val="24"/>
+          <w:szCs w:val="24"/>
+        </w:rPr>
+        <w:t>方法。一是排名标准。另一种是上下文感知的重新排序方法。</w:t>
       </w:r>
     </w:p>
     <w:p>
       <w:pPr>
         <w:pStyle w:val="a5"/>
-        <w:jc w:val="left"/>
-        <w:rPr>
-          <w:rFonts w:hint="eastAsia"/>
-        </w:rPr>
+        <w:jc w:val="both"/>
       </w:pPr>
       <w:r>
         <w:t>5.1众包排名实验</w:t>
@@ -1349,79 +1890,174 @@
       <w:pPr>
         <w:spacing w:line="300" w:lineRule="auto"/>
         <w:ind w:firstLine="420"/>
-        <w:jc w:val="left"/>
-        <w:rPr>
-          <w:rFonts w:ascii="宋体" w:eastAsia="宋体" w:hAnsi="宋体"/>
-          <w:sz w:val="24"/>
-          <w:szCs w:val="24"/>
-        </w:rPr>
-      </w:pPr>
-      <w:r>
-        <w:rPr>
-          <w:rFonts w:ascii="宋体" w:eastAsia="宋体" w:hAnsi="宋体" w:hint="eastAsia"/>
-          <w:sz w:val="24"/>
-          <w:szCs w:val="24"/>
-        </w:rPr>
-        <w:t>为了评估我们在不同人群中细化的排名措施，我们在</w:t>
-      </w:r>
-      <w:r>
-        <w:rPr>
-          <w:rFonts w:ascii="宋体" w:eastAsia="宋体" w:hAnsi="宋体"/>
-          <w:sz w:val="24"/>
-          <w:szCs w:val="24"/>
-        </w:rPr>
-        <w:t>CrowdFlower3提供的平台上进行了众源实验。在实验中，我们收集了2014年6月17日至24日谷歌news US edition (Top stories and the Realtime Coverage)的新闻文章。新闻事件数量为20篇，平均每篇新闻文章随机抽取14篇。在每个主题中，我们选择一篇文章作为当前文章，其他文章作为相关文章。</w:t>
-      </w:r>
-      <w:r>
-        <w:rPr>
-          <w:rFonts w:ascii="宋体" w:eastAsia="宋体" w:hAnsi="宋体"/>
-          <w:sz w:val="24"/>
-          <w:szCs w:val="24"/>
-        </w:rPr>
-        <w:t>在我们的实验中，我们让工作人员比较这两篇文章和其中一篇相关文章。因此，我们平均每个新闻事件有13对比较</w:t>
-      </w:r>
-      <w:r>
-        <w:rPr>
-          <w:rFonts w:ascii="宋体" w:eastAsia="宋体" w:hAnsi="宋体" w:hint="eastAsia"/>
-          <w:sz w:val="24"/>
-          <w:szCs w:val="24"/>
-        </w:rPr>
-        <w:t>。在每对比较中，我们分别从</w:t>
-      </w:r>
-      <w:r>
-        <w:rPr>
-          <w:rFonts w:ascii="宋体" w:eastAsia="宋体" w:hAnsi="宋体"/>
-          <w:sz w:val="24"/>
-          <w:szCs w:val="24"/>
-        </w:rPr>
-        <w:t>DC、DO、dd三个角度，按照五个等级评价体系对相关文章进行评分。</w:t>
-      </w:r>
-    </w:p>
-    <w:p>
-      <w:pPr>
-        <w:spacing w:line="300" w:lineRule="auto"/>
-        <w:ind w:firstLine="420"/>
-        <w:jc w:val="left"/>
-        <w:rPr>
-          <w:rFonts w:ascii="宋体" w:eastAsia="宋体" w:hAnsi="宋体"/>
-          <w:sz w:val="24"/>
-          <w:szCs w:val="24"/>
-        </w:rPr>
-      </w:pPr>
-      <w:r>
-        <w:rPr>
-          <w:rFonts w:ascii="宋体" w:eastAsia="宋体" w:hAnsi="宋体"/>
-          <w:sz w:val="24"/>
-          <w:szCs w:val="24"/>
-        </w:rPr>
-        <w:t>我们将众包工人的平均分数与我们提出的排名方法进行了比较。nDCG(归一化贴现累积收益)[7]是评价指标。我们改变每个参数wdo(公式7)和wdd (Sect.3.2)，计算20个主题(事件)排名前k (k = 6)的nDCG平均值。每个测度的nDCG结果如表1所示。</w:t>
-      </w:r>
-    </w:p>
-    <w:p>
-      <w:pPr>
-        <w:spacing w:line="300" w:lineRule="auto"/>
-        <w:ind w:firstLine="420"/>
-        <w:jc w:val="left"/>
+        <w:rPr>
+          <w:rFonts w:ascii="宋体" w:eastAsia="宋体" w:hAnsi="宋体"/>
+          <w:sz w:val="24"/>
+          <w:szCs w:val="24"/>
+        </w:rPr>
+      </w:pPr>
+      <w:r>
+        <w:rPr>
+          <w:rFonts w:ascii="宋体" w:eastAsia="宋体" w:hAnsi="宋体" w:hint="eastAsia"/>
+          <w:sz w:val="24"/>
+          <w:szCs w:val="24"/>
+        </w:rPr>
+        <w:t>为了评估本文在不同人群中细化的排名措施，于是</w:t>
+      </w:r>
+      <w:r>
+        <w:rPr>
+          <w:rFonts w:ascii="宋体" w:eastAsia="宋体" w:hAnsi="宋体" w:hint="eastAsia"/>
+          <w:sz w:val="24"/>
+          <w:szCs w:val="24"/>
+        </w:rPr>
+        <w:t>在</w:t>
+      </w:r>
+      <w:r>
+        <w:rPr>
+          <w:rFonts w:ascii="宋体" w:eastAsia="宋体" w:hAnsi="宋体"/>
+          <w:sz w:val="24"/>
+          <w:szCs w:val="24"/>
+        </w:rPr>
+        <w:t>CrowdFlower3</w:t>
+      </w:r>
+      <w:r>
+        <w:rPr>
+          <w:rFonts w:ascii="宋体" w:eastAsia="宋体" w:hAnsi="宋体"/>
+          <w:sz w:val="24"/>
+          <w:szCs w:val="24"/>
+        </w:rPr>
+        <w:t>提供的平台上进行了众源实验。在实验中，</w:t>
+      </w:r>
+      <w:r>
+        <w:rPr>
+          <w:rFonts w:ascii="宋体" w:eastAsia="宋体" w:hAnsi="宋体" w:hint="eastAsia"/>
+          <w:sz w:val="24"/>
+          <w:szCs w:val="24"/>
+        </w:rPr>
+        <w:t>本文</w:t>
+      </w:r>
+      <w:r>
+        <w:rPr>
+          <w:rFonts w:ascii="宋体" w:eastAsia="宋体" w:hAnsi="宋体"/>
+          <w:sz w:val="24"/>
+          <w:szCs w:val="24"/>
+        </w:rPr>
+        <w:t>收集了2014年6月17日至24日谷歌news US edition (Top stories and the Realtime Coverage)的新闻文章。新闻事件数量为20篇，平均每篇新闻文章随机抽取14</w:t>
+      </w:r>
+      <w:r>
+        <w:rPr>
+          <w:rFonts w:ascii="宋体" w:eastAsia="宋体" w:hAnsi="宋体"/>
+          <w:sz w:val="24"/>
+          <w:szCs w:val="24"/>
+        </w:rPr>
+        <w:t>篇。在每个主题中，</w:t>
+      </w:r>
+      <w:r>
+        <w:rPr>
+          <w:rFonts w:ascii="宋体" w:eastAsia="宋体" w:hAnsi="宋体"/>
+          <w:sz w:val="24"/>
+          <w:szCs w:val="24"/>
+        </w:rPr>
+        <w:t>选择一篇文章作为当前文章，其他文章作为相关文章。</w:t>
+      </w:r>
+      <w:r>
+        <w:rPr>
+          <w:rFonts w:ascii="宋体" w:eastAsia="宋体" w:hAnsi="宋体"/>
+          <w:sz w:val="24"/>
+          <w:szCs w:val="24"/>
+        </w:rPr>
+        <w:t>在实验中，让工作人员比较这两篇文章和其中一篇相关文章。因此，</w:t>
+      </w:r>
+      <w:r>
+        <w:rPr>
+          <w:rFonts w:ascii="宋体" w:eastAsia="宋体" w:hAnsi="宋体"/>
+          <w:sz w:val="24"/>
+          <w:szCs w:val="24"/>
+        </w:rPr>
+        <w:t>平均每个新闻事件有13对比较</w:t>
+      </w:r>
+      <w:r>
+        <w:rPr>
+          <w:rFonts w:ascii="宋体" w:eastAsia="宋体" w:hAnsi="宋体" w:hint="eastAsia"/>
+          <w:sz w:val="24"/>
+          <w:szCs w:val="24"/>
+        </w:rPr>
+        <w:t>。在每对比较中，</w:t>
+      </w:r>
+      <w:r>
+        <w:rPr>
+          <w:rFonts w:ascii="宋体" w:eastAsia="宋体" w:hAnsi="宋体" w:hint="eastAsia"/>
+          <w:sz w:val="24"/>
+          <w:szCs w:val="24"/>
+        </w:rPr>
+        <w:t>分别从</w:t>
+      </w:r>
+      <w:r>
+        <w:rPr>
+          <w:rFonts w:ascii="宋体" w:eastAsia="宋体" w:hAnsi="宋体"/>
+          <w:sz w:val="24"/>
+          <w:szCs w:val="24"/>
+        </w:rPr>
+        <w:t>DC、DO、dd三个角度，按照五个等级评价体系对</w:t>
+      </w:r>
+      <w:bookmarkStart w:id="0" w:name="_GoBack"/>
+      <w:bookmarkEnd w:id="0"/>
+      <w:r>
+        <w:rPr>
+          <w:rFonts w:ascii="宋体" w:eastAsia="宋体" w:hAnsi="宋体"/>
+          <w:sz w:val="24"/>
+          <w:szCs w:val="24"/>
+        </w:rPr>
+        <w:t>相关文章进行评分。</w:t>
+      </w:r>
+    </w:p>
+    <w:p>
+      <w:pPr>
+        <w:spacing w:line="300" w:lineRule="auto"/>
+        <w:ind w:firstLine="420"/>
+        <w:rPr>
+          <w:rFonts w:ascii="宋体" w:eastAsia="宋体" w:hAnsi="宋体"/>
+          <w:sz w:val="24"/>
+          <w:szCs w:val="24"/>
+        </w:rPr>
+      </w:pPr>
+      <w:r>
+        <w:rPr>
+          <w:rFonts w:ascii="宋体" w:eastAsia="宋体" w:hAnsi="宋体"/>
+          <w:sz w:val="24"/>
+          <w:szCs w:val="24"/>
+        </w:rPr>
+        <w:t>将众包工人的平均分数与</w:t>
+      </w:r>
+      <w:r>
+        <w:rPr>
+          <w:rFonts w:ascii="宋体" w:eastAsia="宋体" w:hAnsi="宋体"/>
+          <w:sz w:val="24"/>
+          <w:szCs w:val="24"/>
+        </w:rPr>
+        <w:t>提出的排名方法进行了比较。nDCG(归一化贴现累积收益)[7]</w:t>
+      </w:r>
+      <w:r>
+        <w:rPr>
+          <w:rFonts w:ascii="宋体" w:eastAsia="宋体" w:hAnsi="宋体"/>
+          <w:sz w:val="24"/>
+          <w:szCs w:val="24"/>
+        </w:rPr>
+        <w:t>是评价指标。</w:t>
+      </w:r>
+      <w:r>
+        <w:rPr>
+          <w:rFonts w:ascii="宋体" w:eastAsia="宋体" w:hAnsi="宋体"/>
+          <w:sz w:val="24"/>
+          <w:szCs w:val="24"/>
+        </w:rPr>
+        <w:t>改变每个参数wdo(公式7)和wdd (Sect.3.2)，计算20个主题(事件)排名前k (k = 6)的nDCG平均值。每个测度的nDCG结果如表1所示。</w:t>
+      </w:r>
+    </w:p>
+    <w:p>
+      <w:pPr>
+        <w:spacing w:line="300" w:lineRule="auto"/>
+        <w:ind w:firstLine="420"/>
         <w:rPr>
           <w:rFonts w:ascii="宋体" w:eastAsia="宋体" w:hAnsi="宋体"/>
           <w:sz w:val="24"/>
@@ -1441,20 +2077,27 @@
       <w:pPr>
         <w:spacing w:line="300" w:lineRule="auto"/>
         <w:ind w:firstLine="420"/>
-        <w:jc w:val="left"/>
-        <w:rPr>
-          <w:rFonts w:ascii="宋体" w:eastAsia="宋体" w:hAnsi="宋体"/>
-          <w:sz w:val="24"/>
-          <w:szCs w:val="24"/>
-        </w:rPr>
-      </w:pPr>
-      <w:r>
-        <w:rPr>
-          <w:rFonts w:ascii="宋体" w:eastAsia="宋体" w:hAnsi="宋体"/>
-          <w:sz w:val="24"/>
-          <w:szCs w:val="24"/>
-        </w:rPr>
-        <w:t>DD的nDCG结果中，最高评价值为0.8964,wdd = 0.9。这些值是可以接受的高。相反，很难说哪种方法更适合计算直流电，哪种方法更适合计算直流</w:t>
+        <w:rPr>
+          <w:rFonts w:ascii="宋体" w:eastAsia="宋体" w:hAnsi="宋体"/>
+          <w:sz w:val="24"/>
+          <w:szCs w:val="24"/>
+        </w:rPr>
+      </w:pPr>
+      <w:r>
+        <w:rPr>
+          <w:rFonts w:ascii="宋体" w:eastAsia="宋体" w:hAnsi="宋体"/>
+          <w:sz w:val="24"/>
+          <w:szCs w:val="24"/>
+        </w:rPr>
+        <w:t>DD的nDCG结果中，最高评价值为0.8964,wdd = 0.9。这些值是可以接受的高。相反，很难说哪种方法更适合计算直流电，哪种方法更适合计算直流电。</w:t>
+      </w:r>
+      <w:r>
+        <w:rPr>
+          <w:rFonts w:ascii="宋体" w:eastAsia="宋体" w:hAnsi="宋体"/>
+          <w:sz w:val="24"/>
+          <w:szCs w:val="24"/>
+        </w:rPr>
+        <w:t>其</w:t>
       </w:r>
       <w:r>
         <w:rPr>
@@ -1463,7 +2106,15 @@
           <w:szCs w:val="24"/>
         </w:rPr>
         <w:lastRenderedPageBreak/>
-        <w:t>电。其中一个相当重要的原因是实验中使用的物品之间有很强的相关性。我们手动将一些有噪声的文章插入到数据集中的新闻事件中，并测试这些有噪声文章的等级。噪声文章的排名结果如表2和表3所示。从表中可以看出，DCB和DOB对噪声文章的排名较高，而DC对噪声文章的排名明显下降。因此，我们可以说，虽然该方法不能优于之前的方法，但它工作得很好，并且独立于相关新闻文</w:t>
+        <w:t>中一个相当重要的原因是实验中使用的物品之间有很强的相关性。</w:t>
+      </w:r>
+      <w:r>
+        <w:rPr>
+          <w:rFonts w:ascii="宋体" w:eastAsia="宋体" w:hAnsi="宋体"/>
+          <w:sz w:val="24"/>
+          <w:szCs w:val="24"/>
+        </w:rPr>
+        <w:t>手动将一些有噪声的文章插入到数据集中的新闻事件中，并测试这些有噪声文章的等级。噪声文章的排名结果如表2和表3所示。从表中可以看出，DCB和DOB对噪声文章的排名较高，而DC对噪声文章的排名明显下降。因此，虽然该方法不能优于之前的方法，但它工作得很好，并且独立于相关新闻文</w:t>
       </w:r>
       <w:r>
         <w:rPr>
@@ -1517,10 +2168,7 @@
     <w:p>
       <w:pPr>
         <w:pStyle w:val="a5"/>
-        <w:jc w:val="left"/>
-        <w:rPr>
-          <w:rFonts w:hint="eastAsia"/>
-        </w:rPr>
+        <w:jc w:val="both"/>
       </w:pPr>
       <w:r>
         <w:t>5.2情境感知重新排序方法实验</w:t>
@@ -1530,35 +2178,73 @@
       <w:pPr>
         <w:spacing w:line="300" w:lineRule="auto"/>
         <w:ind w:firstLine="420"/>
-        <w:jc w:val="left"/>
-        <w:rPr>
-          <w:rFonts w:ascii="宋体" w:eastAsia="宋体" w:hAnsi="宋体"/>
-          <w:sz w:val="24"/>
-          <w:szCs w:val="24"/>
-        </w:rPr>
-      </w:pPr>
-      <w:r>
-        <w:rPr>
-          <w:rFonts w:ascii="宋体" w:eastAsia="宋体" w:hAnsi="宋体" w:hint="eastAsia"/>
-          <w:sz w:val="24"/>
-          <w:szCs w:val="24"/>
-        </w:rPr>
-        <w:t>我们通过模拟新闻阅读序列，对情境感知的重新排序方法进行了实验评价。我们随机选择了</w:t>
-      </w:r>
-      <w:r>
-        <w:rPr>
-          <w:rFonts w:ascii="宋体" w:eastAsia="宋体" w:hAnsi="宋体"/>
-          <w:sz w:val="24"/>
-          <w:szCs w:val="24"/>
-        </w:rPr>
-        <w:t>15个新闻事件用于我们的众包实验。基于仿真的实验是对每个新闻事件重复以下步骤进行的。</w:t>
-      </w:r>
-    </w:p>
-    <w:p>
-      <w:pPr>
-        <w:spacing w:line="300" w:lineRule="auto"/>
-        <w:ind w:firstLine="420"/>
-        <w:jc w:val="left"/>
+        <w:rPr>
+          <w:rFonts w:ascii="宋体" w:eastAsia="宋体" w:hAnsi="宋体"/>
+          <w:sz w:val="24"/>
+          <w:szCs w:val="24"/>
+        </w:rPr>
+      </w:pPr>
+      <w:r>
+        <w:rPr>
+          <w:rFonts w:ascii="宋体" w:eastAsia="宋体" w:hAnsi="宋体" w:hint="eastAsia"/>
+          <w:sz w:val="24"/>
+          <w:szCs w:val="24"/>
+        </w:rPr>
+        <w:t>通</w:t>
+      </w:r>
+      <w:r>
+        <w:rPr>
+          <w:rFonts w:ascii="宋体" w:eastAsia="宋体" w:hAnsi="宋体" w:hint="eastAsia"/>
+          <w:sz w:val="24"/>
+          <w:szCs w:val="24"/>
+        </w:rPr>
+        <w:t>过模拟新闻阅读序列，对情境感知的重新排序方法进行了实验评价。</w:t>
+      </w:r>
+      <w:r>
+        <w:rPr>
+          <w:rFonts w:ascii="宋体" w:eastAsia="宋体" w:hAnsi="宋体" w:hint="eastAsia"/>
+          <w:sz w:val="24"/>
+          <w:szCs w:val="24"/>
+        </w:rPr>
+        <w:t>然后，</w:t>
+      </w:r>
+      <w:r>
+        <w:rPr>
+          <w:rFonts w:ascii="宋体" w:eastAsia="宋体" w:hAnsi="宋体" w:hint="eastAsia"/>
+          <w:sz w:val="24"/>
+          <w:szCs w:val="24"/>
+        </w:rPr>
+        <w:t>随机选择了</w:t>
+      </w:r>
+      <w:r>
+        <w:rPr>
+          <w:rFonts w:ascii="宋体" w:eastAsia="宋体" w:hAnsi="宋体"/>
+          <w:sz w:val="24"/>
+          <w:szCs w:val="24"/>
+        </w:rPr>
+        <w:t>15</w:t>
+      </w:r>
+      <w:r>
+        <w:rPr>
+          <w:rFonts w:ascii="宋体" w:eastAsia="宋体" w:hAnsi="宋体"/>
+          <w:sz w:val="24"/>
+          <w:szCs w:val="24"/>
+        </w:rPr>
+        <w:t>个新闻事件用于</w:t>
+      </w:r>
+      <w:r>
+        <w:rPr>
+          <w:rFonts w:ascii="宋体" w:eastAsia="宋体" w:hAnsi="宋体"/>
+          <w:sz w:val="24"/>
+          <w:szCs w:val="24"/>
+        </w:rPr>
+        <w:t>众包实验。基于仿真的实验是对每个新闻事件重复以下步骤进行的。</w:t>
+      </w:r>
+    </w:p>
+    <w:p>
+      <w:pPr>
+        <w:spacing w:line="300" w:lineRule="auto"/>
+        <w:ind w:firstLine="420"/>
         <w:rPr>
           <w:rFonts w:ascii="宋体" w:eastAsia="宋体" w:hAnsi="宋体"/>
           <w:sz w:val="24"/>
@@ -1578,7 +2264,6 @@
       <w:pPr>
         <w:spacing w:line="300" w:lineRule="auto"/>
         <w:ind w:firstLine="420"/>
-        <w:jc w:val="left"/>
         <w:rPr>
           <w:rFonts w:ascii="宋体" w:eastAsia="宋体" w:hAnsi="宋体"/>
           <w:sz w:val="24"/>
@@ -1598,7 +2283,6 @@
       <w:pPr>
         <w:spacing w:line="300" w:lineRule="auto"/>
         <w:ind w:firstLine="420"/>
-        <w:jc w:val="left"/>
         <w:rPr>
           <w:rFonts w:ascii="宋体" w:eastAsia="宋体" w:hAnsi="宋体"/>
           <w:sz w:val="24"/>
@@ -1618,7 +2302,6 @@
       <w:pPr>
         <w:spacing w:line="300" w:lineRule="auto"/>
         <w:ind w:firstLine="420"/>
-        <w:jc w:val="left"/>
         <w:rPr>
           <w:rFonts w:ascii="宋体" w:eastAsia="宋体" w:hAnsi="宋体"/>
           <w:sz w:val="24"/>
@@ -1654,7 +2337,6 @@
       <w:pPr>
         <w:spacing w:line="300" w:lineRule="auto"/>
         <w:ind w:firstLine="420"/>
-        <w:jc w:val="left"/>
         <w:rPr>
           <w:rFonts w:ascii="宋体" w:eastAsia="宋体" w:hAnsi="宋体"/>
           <w:sz w:val="24"/>
@@ -1682,28 +2364,19 @@
       <w:pPr>
         <w:spacing w:line="300" w:lineRule="auto"/>
         <w:ind w:firstLine="420"/>
-        <w:jc w:val="left"/>
-        <w:rPr>
-          <w:rFonts w:ascii="宋体" w:eastAsia="宋体" w:hAnsi="宋体"/>
-          <w:sz w:val="24"/>
-          <w:szCs w:val="24"/>
-        </w:rPr>
-      </w:pPr>
-      <w:r>
-        <w:rPr>
-          <w:rFonts w:ascii="宋体" w:eastAsia="宋体" w:hAnsi="宋体"/>
-          <w:sz w:val="24"/>
-          <w:szCs w:val="24"/>
-        </w:rPr>
-        <w:t xml:space="preserve">6. </w:t>
-      </w:r>
-      <w:r>
-        <w:rPr>
-          <w:rFonts w:ascii="宋体" w:eastAsia="宋体" w:hAnsi="宋体"/>
-          <w:sz w:val="24"/>
-          <w:szCs w:val="24"/>
-        </w:rPr>
-        <w:t>a ← t. ab ← tb. A = A</w:t>
+        <w:rPr>
+          <w:rFonts w:ascii="宋体" w:eastAsia="宋体" w:hAnsi="宋体"/>
+          <w:sz w:val="24"/>
+          <w:szCs w:val="24"/>
+        </w:rPr>
+      </w:pPr>
+      <w:r>
+        <w:rPr>
+          <w:rFonts w:ascii="宋体" w:eastAsia="宋体" w:hAnsi="宋体"/>
+          <w:sz w:val="24"/>
+          <w:szCs w:val="24"/>
+        </w:rPr>
+        <w:t>6. a ← t. ab ← tb. A = A</w:t>
       </w:r>
       <w:r>
         <w:rPr>
@@ -1767,8 +2440,35 @@
           <w:sz w:val="24"/>
           <w:szCs w:val="24"/>
         </w:rPr>
-        <w:t xml:space="preserve">tb,Rd </w:t>
-      </w:r>
+        <w:t>tb,Rd = Rd</w:t>
+      </w:r>
+      <w:r>
+        <w:rPr>
+          <w:rFonts w:ascii="微软雅黑" w:eastAsia="微软雅黑" w:hAnsi="微软雅黑" w:cs="微软雅黑" w:hint="eastAsia"/>
+          <w:sz w:val="24"/>
+          <w:szCs w:val="24"/>
+        </w:rPr>
+        <w:t>−</w:t>
+      </w:r>
+      <w:r>
+        <w:rPr>
+          <w:rFonts w:ascii="宋体" w:eastAsia="宋体" w:hAnsi="宋体"/>
+          <w:sz w:val="24"/>
+          <w:szCs w:val="24"/>
+        </w:rPr>
+        <w:t>tb.</w:t>
+      </w:r>
+    </w:p>
+    <w:p>
+      <w:pPr>
+        <w:spacing w:line="300" w:lineRule="auto"/>
+        <w:ind w:firstLine="420"/>
+        <w:rPr>
+          <w:rFonts w:ascii="宋体" w:eastAsia="宋体" w:hAnsi="宋体"/>
+          <w:sz w:val="24"/>
+          <w:szCs w:val="24"/>
+        </w:rPr>
+      </w:pPr>
       <w:r>
         <w:rPr>
           <w:rFonts w:ascii="宋体" w:eastAsia="宋体" w:hAnsi="宋体"/>
@@ -1776,42 +2476,6 @@
           <w:szCs w:val="24"/>
         </w:rPr>
         <w:lastRenderedPageBreak/>
-        <w:t>= Rd</w:t>
-      </w:r>
-      <w:r>
-        <w:rPr>
-          <w:rFonts w:ascii="微软雅黑" w:eastAsia="微软雅黑" w:hAnsi="微软雅黑" w:cs="微软雅黑" w:hint="eastAsia"/>
-          <w:sz w:val="24"/>
-          <w:szCs w:val="24"/>
-        </w:rPr>
-        <w:t>−</w:t>
-      </w:r>
-      <w:r>
-        <w:rPr>
-          <w:rFonts w:ascii="宋体" w:eastAsia="宋体" w:hAnsi="宋体"/>
-          <w:sz w:val="24"/>
-          <w:szCs w:val="24"/>
-        </w:rPr>
-        <w:t>tb.</w:t>
-      </w:r>
-    </w:p>
-    <w:p>
-      <w:pPr>
-        <w:spacing w:line="300" w:lineRule="auto"/>
-        <w:ind w:firstLine="420"/>
-        <w:jc w:val="left"/>
-        <w:rPr>
-          <w:rFonts w:ascii="宋体" w:eastAsia="宋体" w:hAnsi="宋体"/>
-          <w:sz w:val="24"/>
-          <w:szCs w:val="24"/>
-        </w:rPr>
-      </w:pPr>
-      <w:r>
-        <w:rPr>
-          <w:rFonts w:ascii="宋体" w:eastAsia="宋体" w:hAnsi="宋体"/>
-          <w:sz w:val="24"/>
-          <w:szCs w:val="24"/>
-        </w:rPr>
         <w:t>7. 如果A不为空，则转到步骤3;其他的停止。</w:t>
       </w:r>
     </w:p>
@@ -1819,9 +2483,8 @@
       <w:pPr>
         <w:spacing w:line="300" w:lineRule="auto"/>
         <w:ind w:firstLine="420"/>
-        <w:jc w:val="left"/>
-        <w:rPr>
-          <w:rFonts w:ascii="宋体" w:eastAsia="宋体" w:hAnsi="宋体" w:hint="eastAsia"/>
+        <w:rPr>
+          <w:rFonts w:ascii="宋体" w:eastAsia="宋体" w:hAnsi="宋体"/>
           <w:sz w:val="24"/>
           <w:szCs w:val="24"/>
         </w:rPr>
@@ -1839,7 +2502,6 @@
       <w:pPr>
         <w:spacing w:line="300" w:lineRule="auto"/>
         <w:ind w:firstLine="420"/>
-        <w:jc w:val="left"/>
         <w:rPr>
           <w:rFonts w:ascii="宋体" w:eastAsia="宋体" w:hAnsi="宋体"/>
           <w:sz w:val="24"/>
@@ -1860,7 +2522,39 @@
           <w:sz w:val="24"/>
           <w:szCs w:val="24"/>
         </w:rPr>
-        <w:t>[1]中，我们从相关性、观点、附加信息量三个角度，对新文章与之前阅读过的文章进行了5个等级的评价，以评估新文章与之前阅读过的文章相比，可以获得多少不同的信息。评价者从这三个角度对文章进行综合评分。基线有6个新闻事件的结果，我们重新排序的方法是不同的。我们计算了这六个事件的平均用户得分。结果如表4所示。</w:t>
+        <w:t>[1]</w:t>
+      </w:r>
+      <w:r>
+        <w:rPr>
+          <w:rFonts w:ascii="宋体" w:eastAsia="宋体" w:hAnsi="宋体"/>
+          <w:sz w:val="24"/>
+          <w:szCs w:val="24"/>
+        </w:rPr>
+        <w:t>中，</w:t>
+      </w:r>
+      <w:r>
+        <w:rPr>
+          <w:rFonts w:ascii="宋体" w:eastAsia="宋体" w:hAnsi="宋体"/>
+          <w:sz w:val="24"/>
+          <w:szCs w:val="24"/>
+        </w:rPr>
+        <w:t>从相关性、观点、附加信息量三个角度，对新文章与之前阅读过的文章进行了5个等级的评价，以评估新文章与之前阅读过的文章相比，可以获得多少不同的信息。评价者从这三个角度对文章进行综合评分。基线有6</w:t>
+      </w:r>
+      <w:r>
+        <w:rPr>
+          <w:rFonts w:ascii="宋体" w:eastAsia="宋体" w:hAnsi="宋体"/>
+          <w:sz w:val="24"/>
+          <w:szCs w:val="24"/>
+        </w:rPr>
+        <w:t>个新闻事件的结果，重新排序的方法是不同的。</w:t>
+      </w:r>
+      <w:r>
+        <w:rPr>
+          <w:rFonts w:ascii="宋体" w:eastAsia="宋体" w:hAnsi="宋体"/>
+          <w:sz w:val="24"/>
+          <w:szCs w:val="24"/>
+        </w:rPr>
+        <w:t>计算了这六个事件的平均用户得分。结果如表4所示。</w:t>
       </w:r>
       <w:r>
         <w:rPr>
@@ -1878,7 +2572,6 @@
         </w:rPr>
         <w:t xml:space="preserve">   </w:t>
       </w:r>
-      <w:bookmarkStart w:id="0" w:name="_GoBack"/>
       <w:r>
         <w:rPr>
           <w:noProof/>
@@ -1919,113 +2612,213 @@
           </wp:inline>
         </w:drawing>
       </w:r>
-      <w:bookmarkEnd w:id="0"/>
-    </w:p>
-    <w:p>
-      <w:pPr>
-        <w:spacing w:line="300" w:lineRule="auto"/>
-        <w:ind w:firstLine="420"/>
-        <w:jc w:val="left"/>
-        <w:rPr>
-          <w:rFonts w:ascii="宋体" w:eastAsia="宋体" w:hAnsi="宋体"/>
-          <w:sz w:val="24"/>
-          <w:szCs w:val="24"/>
-        </w:rPr>
-      </w:pPr>
-      <w:r>
-        <w:rPr>
-          <w:rFonts w:ascii="宋体" w:eastAsia="宋体" w:hAnsi="宋体"/>
-          <w:sz w:val="24"/>
-          <w:szCs w:val="24"/>
-        </w:rPr>
-        <w:t>在6个事件中，重新排序方法的用户得分大于或等于基线。这一结果揭示了我们的重新排序方法的可用性，以增强用户阅读更多不同的信息。</w:t>
+    </w:p>
+    <w:p>
+      <w:pPr>
+        <w:spacing w:line="300" w:lineRule="auto"/>
+        <w:ind w:firstLine="420"/>
+        <w:rPr>
+          <w:rFonts w:ascii="宋体" w:eastAsia="宋体" w:hAnsi="宋体"/>
+          <w:sz w:val="24"/>
+          <w:szCs w:val="24"/>
+        </w:rPr>
+      </w:pPr>
+      <w:r>
+        <w:rPr>
+          <w:rFonts w:ascii="宋体" w:eastAsia="宋体" w:hAnsi="宋体"/>
+          <w:sz w:val="24"/>
+          <w:szCs w:val="24"/>
+        </w:rPr>
+        <w:t>在6个事</w:t>
+      </w:r>
+      <w:r>
+        <w:rPr>
+          <w:rFonts w:ascii="宋体" w:eastAsia="宋体" w:hAnsi="宋体"/>
+          <w:sz w:val="24"/>
+          <w:szCs w:val="24"/>
+        </w:rPr>
+        <w:t>件中，重新排序方法的用户得分大于或等于基线。这一结果揭示了</w:t>
+      </w:r>
+      <w:r>
+        <w:rPr>
+          <w:rFonts w:ascii="宋体" w:eastAsia="宋体" w:hAnsi="宋体"/>
+          <w:sz w:val="24"/>
+          <w:szCs w:val="24"/>
+        </w:rPr>
+        <w:t>重新排序方法的可用性，以增强用户阅读更多不同的信息。</w:t>
       </w:r>
     </w:p>
     <w:p>
       <w:pPr>
         <w:pStyle w:val="a3"/>
-        <w:jc w:val="left"/>
+        <w:jc w:val="both"/>
+      </w:pPr>
+      <w:r>
+        <w:t>6结论</w:t>
+      </w:r>
+    </w:p>
+    <w:p>
+      <w:pPr>
+        <w:spacing w:line="300" w:lineRule="auto"/>
+        <w:ind w:firstLine="420"/>
+        <w:rPr>
+          <w:rFonts w:ascii="宋体" w:eastAsia="宋体" w:hAnsi="宋体" w:hint="eastAsia"/>
+          <w:sz w:val="24"/>
+          <w:szCs w:val="24"/>
+        </w:rPr>
+      </w:pPr>
+      <w:r>
+        <w:rPr>
+          <w:rFonts w:ascii="宋体" w:eastAsia="宋体" w:hAnsi="宋体" w:hint="eastAsia"/>
+          <w:sz w:val="24"/>
+          <w:szCs w:val="24"/>
+        </w:rPr>
+        <w:t>在本文中，</w:t>
+      </w:r>
+      <w:r>
+        <w:rPr>
+          <w:rFonts w:ascii="宋体" w:eastAsia="宋体" w:hAnsi="宋体" w:hint="eastAsia"/>
+          <w:sz w:val="24"/>
+          <w:szCs w:val="24"/>
+        </w:rPr>
+        <w:t>提出了三种面向实体的排名方法来支持用户获取同</w:t>
+      </w:r>
+      <w:r>
+        <w:rPr>
+          <w:rFonts w:ascii="宋体" w:eastAsia="宋体" w:hAnsi="宋体" w:hint="eastAsia"/>
+          <w:sz w:val="24"/>
+          <w:szCs w:val="24"/>
+        </w:rPr>
+        <w:t>一新闻事件的不同报道。作为这些排名措施的应用之一，</w:t>
+      </w:r>
+      <w:r>
+        <w:rPr>
+          <w:rFonts w:ascii="宋体" w:eastAsia="宋体" w:hAnsi="宋体" w:hint="eastAsia"/>
+          <w:sz w:val="24"/>
+          <w:szCs w:val="24"/>
+        </w:rPr>
+        <w:t>开发了一款智能移动设备上的多元化新闻应用。本</w:t>
+      </w:r>
+      <w:r>
+        <w:rPr>
+          <w:rFonts w:ascii="宋体" w:eastAsia="宋体" w:hAnsi="宋体" w:hint="eastAsia"/>
+          <w:sz w:val="24"/>
+          <w:szCs w:val="24"/>
+        </w:rPr>
+        <w:t>文还提出了一种上下文感知的重新排序方法，以提供更丰富的信息。同时</w:t>
+      </w:r>
+      <w:r>
+        <w:rPr>
+          <w:rFonts w:ascii="宋体" w:eastAsia="宋体" w:hAnsi="宋体" w:hint="eastAsia"/>
+          <w:sz w:val="24"/>
+          <w:szCs w:val="24"/>
+        </w:rPr>
+        <w:t>进行了众包实验来验证实体导向型排名措施。基于仿真的</w:t>
+      </w:r>
+      <w:r>
+        <w:rPr>
+          <w:rFonts w:ascii="宋体" w:eastAsia="宋体" w:hAnsi="宋体" w:hint="eastAsia"/>
+          <w:sz w:val="24"/>
+          <w:szCs w:val="24"/>
+        </w:rPr>
+        <w:t>分析验证了上下文感知的重新排序方法。作为未来重要的工作之一，需要对</w:t>
+      </w:r>
+      <w:r>
+        <w:rPr>
+          <w:rFonts w:ascii="宋体" w:eastAsia="宋体" w:hAnsi="宋体" w:hint="eastAsia"/>
+          <w:sz w:val="24"/>
+          <w:szCs w:val="24"/>
+        </w:rPr>
+        <w:t>新闻</w:t>
+      </w:r>
+      <w:r>
+        <w:rPr>
+          <w:rFonts w:ascii="宋体" w:eastAsia="宋体" w:hAnsi="宋体"/>
+          <w:sz w:val="24"/>
+          <w:szCs w:val="24"/>
+        </w:rPr>
+        <w:t>app进行用户研究和重新排名的方法</w:t>
+      </w:r>
+      <w:r>
+        <w:rPr>
+          <w:rFonts w:ascii="宋体" w:eastAsia="宋体" w:hAnsi="宋体"/>
+          <w:sz w:val="24"/>
+          <w:szCs w:val="24"/>
+        </w:rPr>
+        <w:t>。此外，计划利用</w:t>
+      </w:r>
+      <w:r>
+        <w:rPr>
+          <w:rFonts w:ascii="宋体" w:eastAsia="宋体" w:hAnsi="宋体" w:hint="eastAsia"/>
+          <w:sz w:val="24"/>
+          <w:szCs w:val="24"/>
+        </w:rPr>
+        <w:t>本文的</w:t>
+      </w:r>
+      <w:r>
+        <w:rPr>
+          <w:rFonts w:ascii="宋体" w:eastAsia="宋体" w:hAnsi="宋体"/>
+          <w:sz w:val="24"/>
+          <w:szCs w:val="24"/>
+        </w:rPr>
+        <w:t>系统进行实验，研究用户媒介素养的变化</w:t>
+      </w:r>
+      <w:r>
+        <w:rPr>
+          <w:rFonts w:ascii="宋体" w:eastAsia="宋体" w:hAnsi="宋体" w:hint="eastAsia"/>
+          <w:sz w:val="24"/>
+          <w:szCs w:val="24"/>
+        </w:rPr>
+        <w:t>。</w:t>
+      </w:r>
+    </w:p>
+    <w:p>
+      <w:pPr>
+        <w:spacing w:line="300" w:lineRule="auto"/>
+        <w:ind w:firstLine="420"/>
+        <w:rPr>
+          <w:rFonts w:ascii="宋体" w:eastAsia="宋体" w:hAnsi="宋体" w:hint="eastAsia"/>
+          <w:sz w:val="24"/>
+          <w:szCs w:val="24"/>
+        </w:rPr>
+      </w:pPr>
+    </w:p>
+    <w:p>
+      <w:pPr>
+        <w:spacing w:line="300" w:lineRule="auto"/>
+        <w:ind w:firstLine="420"/>
+        <w:rPr>
+          <w:rFonts w:ascii="宋体" w:eastAsia="宋体" w:hAnsi="宋体"/>
+          <w:sz w:val="24"/>
+          <w:szCs w:val="24"/>
+        </w:rPr>
+      </w:pPr>
+      <w:r>
+        <w:rPr>
+          <w:rFonts w:ascii="宋体" w:eastAsia="宋体" w:hAnsi="宋体" w:hint="eastAsia"/>
+          <w:sz w:val="24"/>
+          <w:szCs w:val="24"/>
+        </w:rPr>
+        <w:t>确认。这项工作得到了</w:t>
+      </w:r>
+      <w:r>
+        <w:rPr>
+          <w:rFonts w:ascii="宋体" w:eastAsia="宋体" w:hAnsi="宋体"/>
+          <w:sz w:val="24"/>
+          <w:szCs w:val="24"/>
+        </w:rPr>
+        <w:t>KAKENHI(不是)的部分支持。25700033)和SCAT研究资助。</w:t>
+      </w:r>
+    </w:p>
+    <w:p>
+      <w:pPr>
+        <w:pStyle w:val="a3"/>
+        <w:jc w:val="both"/>
+      </w:pPr>
+      <w:r>
         <w:rPr>
           <w:rFonts w:hint="eastAsia"/>
         </w:rPr>
-      </w:pPr>
-      <w:r>
-        <w:t>6结论</w:t>
-      </w:r>
-    </w:p>
-    <w:p>
-      <w:pPr>
-        <w:spacing w:line="300" w:lineRule="auto"/>
-        <w:ind w:firstLine="420"/>
-        <w:jc w:val="left"/>
-        <w:rPr>
-          <w:rFonts w:ascii="宋体" w:eastAsia="宋体" w:hAnsi="宋体" w:hint="eastAsia"/>
-          <w:sz w:val="24"/>
-          <w:szCs w:val="24"/>
-        </w:rPr>
-      </w:pPr>
-      <w:r>
-        <w:rPr>
-          <w:rFonts w:ascii="宋体" w:eastAsia="宋体" w:hAnsi="宋体" w:hint="eastAsia"/>
-          <w:sz w:val="24"/>
-          <w:szCs w:val="24"/>
-        </w:rPr>
-        <w:t>在本文中，我们提出了三种面向实体的排名方法来支持用户获取同一新闻事件的不同报道。作为这些排名措施的应用之一，我们开发了一款智能移动设备上的多元化新闻应用。本文还提出了一种上下文感知的重新排序方法，以提供更丰富的信息。我们进行了众包实验来验证我们的实体导向型排名措施。基于仿真的分析验证了上下文感知的重新排序方法。作为未来重要的工作之一，我们需要对我们的新闻</w:t>
-      </w:r>
-      <w:r>
-        <w:rPr>
-          <w:rFonts w:ascii="宋体" w:eastAsia="宋体" w:hAnsi="宋体"/>
-          <w:sz w:val="24"/>
-          <w:szCs w:val="24"/>
-        </w:rPr>
-        <w:t>app进行用户研究和重新排名的方法</w:t>
-      </w:r>
-      <w:r>
-        <w:rPr>
-          <w:rFonts w:ascii="宋体" w:eastAsia="宋体" w:hAnsi="宋体"/>
-          <w:sz w:val="24"/>
-          <w:szCs w:val="24"/>
-        </w:rPr>
-        <w:t>。此外，我们计划利用我们的系统进行实验，研究用户媒介素养的变化</w:t>
-      </w:r>
-    </w:p>
-    <w:p>
-      <w:pPr>
-        <w:spacing w:line="300" w:lineRule="auto"/>
-        <w:ind w:firstLine="420"/>
-        <w:jc w:val="left"/>
-        <w:rPr>
-          <w:rFonts w:ascii="宋体" w:eastAsia="宋体" w:hAnsi="宋体" w:hint="eastAsia"/>
-          <w:sz w:val="24"/>
-          <w:szCs w:val="24"/>
-        </w:rPr>
-      </w:pPr>
-      <w:r>
-        <w:rPr>
-          <w:rFonts w:ascii="宋体" w:eastAsia="宋体" w:hAnsi="宋体" w:hint="eastAsia"/>
-          <w:sz w:val="24"/>
-          <w:szCs w:val="24"/>
-        </w:rPr>
-        <w:t>确认。这项工作得到了</w:t>
-      </w:r>
-      <w:r>
-        <w:rPr>
-          <w:rFonts w:ascii="宋体" w:eastAsia="宋体" w:hAnsi="宋体"/>
-          <w:sz w:val="24"/>
-          <w:szCs w:val="24"/>
-        </w:rPr>
-        <w:t>KAKENHI(不是)的部分支持。25700033)和SCAT研究资助。</w:t>
-      </w:r>
-    </w:p>
-    <w:p>
-      <w:pPr>
-        <w:pStyle w:val="a3"/>
-        <w:jc w:val="left"/>
-      </w:pPr>
-      <w:r>
-        <w:rPr>
-          <w:rFonts w:hint="eastAsia"/>
-        </w:rPr>
         <w:t>参考文献</w:t>
       </w:r>
     </w:p>
@@ -2033,7 +2826,6 @@
       <w:pPr>
         <w:spacing w:line="300" w:lineRule="auto"/>
         <w:ind w:left="360" w:hangingChars="150" w:hanging="360"/>
-        <w:jc w:val="left"/>
         <w:rPr>
           <w:rFonts w:ascii="宋体" w:eastAsia="宋体" w:hAnsi="宋体"/>
           <w:sz w:val="24"/>
@@ -2053,21 +2845,31 @@
       <w:pPr>
         <w:spacing w:line="300" w:lineRule="auto"/>
         <w:ind w:left="360" w:hangingChars="150" w:hanging="360"/>
-        <w:jc w:val="left"/>
-        <w:rPr>
-          <w:rFonts w:ascii="宋体" w:eastAsia="宋体" w:hAnsi="宋体"/>
-          <w:sz w:val="24"/>
-          <w:szCs w:val="24"/>
-        </w:rPr>
-      </w:pPr>
-      <w:r>
-        <w:rPr>
-          <w:rFonts w:ascii="宋体" w:eastAsia="宋体" w:hAnsi="宋体"/>
-          <w:sz w:val="24"/>
-          <w:szCs w:val="24"/>
-        </w:rPr>
-        <w:t xml:space="preserve">2. Park, S., Kang, S., Song, S.C.J.: Newscube: delivering multiple aspects of news to mitigate media bias. In: CHI 2009, pp. 443–452 </w:t>
-      </w:r>
+        <w:rPr>
+          <w:rFonts w:ascii="宋体" w:eastAsia="宋体" w:hAnsi="宋体"/>
+          <w:sz w:val="24"/>
+          <w:szCs w:val="24"/>
+        </w:rPr>
+      </w:pPr>
+      <w:r>
+        <w:rPr>
+          <w:rFonts w:ascii="宋体" w:eastAsia="宋体" w:hAnsi="宋体"/>
+          <w:sz w:val="24"/>
+          <w:szCs w:val="24"/>
+        </w:rPr>
+        <w:t xml:space="preserve">2. Park, S., Kang, S., Song, S.C.J.: Newscube: delivering multiple aspects of news to mitigate media bias. In: CHI 2009, pp. 443–452 (2009) </w:t>
+      </w:r>
+    </w:p>
+    <w:p>
+      <w:pPr>
+        <w:spacing w:line="300" w:lineRule="auto"/>
+        <w:ind w:left="360" w:hangingChars="150" w:hanging="360"/>
+        <w:rPr>
+          <w:rFonts w:ascii="宋体" w:eastAsia="宋体" w:hAnsi="宋体"/>
+          <w:sz w:val="24"/>
+          <w:szCs w:val="24"/>
+        </w:rPr>
+      </w:pPr>
       <w:r>
         <w:rPr>
           <w:rFonts w:ascii="宋体" w:eastAsia="宋体" w:hAnsi="宋体"/>
@@ -2075,124 +2877,99 @@
           <w:szCs w:val="24"/>
         </w:rPr>
         <w:lastRenderedPageBreak/>
-        <w:t xml:space="preserve">(2009) </w:t>
+        <w:t xml:space="preserve">3. Ogawa, T., Ma, Q., Yoshikawa, M.: News bias analysis based on stakeholder mining. IEICE Trans. 94–D, 578–586 (2011) </w:t>
       </w:r>
     </w:p>
     <w:p>
       <w:pPr>
         <w:spacing w:line="300" w:lineRule="auto"/>
         <w:ind w:left="360" w:hangingChars="150" w:hanging="360"/>
-        <w:jc w:val="left"/>
-        <w:rPr>
-          <w:rFonts w:ascii="宋体" w:eastAsia="宋体" w:hAnsi="宋体"/>
-          <w:sz w:val="24"/>
-          <w:szCs w:val="24"/>
-        </w:rPr>
-      </w:pPr>
-      <w:r>
-        <w:rPr>
-          <w:rFonts w:ascii="宋体" w:eastAsia="宋体" w:hAnsi="宋体"/>
-          <w:sz w:val="24"/>
-          <w:szCs w:val="24"/>
-        </w:rPr>
-        <w:t xml:space="preserve">3. Ogawa, T., Ma, Q., Yoshikawa, M.: News bias analysis based on stakeholder mining. IEICE Trans. 94–D, 578–586 (2011) </w:t>
+        <w:rPr>
+          <w:rFonts w:ascii="宋体" w:eastAsia="宋体" w:hAnsi="宋体"/>
+          <w:sz w:val="24"/>
+          <w:szCs w:val="24"/>
+        </w:rPr>
+      </w:pPr>
+      <w:r>
+        <w:rPr>
+          <w:rFonts w:ascii="宋体" w:eastAsia="宋体" w:hAnsi="宋体"/>
+          <w:sz w:val="24"/>
+          <w:szCs w:val="24"/>
+        </w:rPr>
+        <w:t>4. Xu, L., Ma, Q., Yoshikawa, M.: A cross-media method of stakeholder extraction for news contents analysis. In: Chen, L., Tang, C., Yang, J., Gao, Y. (eds.) WAIM 2010. LNCS, vol. 6184, pp. 232–237. Springer, Heidelberg (2010)</w:t>
       </w:r>
     </w:p>
     <w:p>
       <w:pPr>
         <w:spacing w:line="300" w:lineRule="auto"/>
         <w:ind w:left="360" w:hangingChars="150" w:hanging="360"/>
-        <w:jc w:val="left"/>
-        <w:rPr>
-          <w:rFonts w:ascii="宋体" w:eastAsia="宋体" w:hAnsi="宋体"/>
-          <w:sz w:val="24"/>
-          <w:szCs w:val="24"/>
-        </w:rPr>
-      </w:pPr>
-      <w:r>
-        <w:rPr>
-          <w:rFonts w:ascii="宋体" w:eastAsia="宋体" w:hAnsi="宋体"/>
-          <w:sz w:val="24"/>
-          <w:szCs w:val="24"/>
-        </w:rPr>
-        <w:t>4. Xu, L., Ma, Q., Yoshikawa, M.: A cross-media method of stakeholder extraction for news contents analysis. In: Chen, L., Tang, C., Yang, J., Gao, Y. (eds.) WAIM 2010. LNCS, vol. 6184, pp. 232–237. Springer, Heidelberg (2010)</w:t>
+        <w:rPr>
+          <w:rFonts w:ascii="宋体" w:eastAsia="宋体" w:hAnsi="宋体"/>
+          <w:sz w:val="24"/>
+          <w:szCs w:val="24"/>
+        </w:rPr>
+      </w:pPr>
+      <w:r>
+        <w:rPr>
+          <w:rFonts w:ascii="宋体" w:eastAsia="宋体" w:hAnsi="宋体"/>
+          <w:sz w:val="24"/>
+          <w:szCs w:val="24"/>
+        </w:rPr>
+        <w:t>5. Ma, Q., Yoshikawa, M.: Topic and viewpoint extraction for diversity and bias analysis of news contents. In: Li, Q., Feng, L., Pei, J., Wang, S.X., Zhou, X., Zhu, Q.-M. (eds.) APWeb/WAIM 2009. LNCS, vol. 5446, pp. 150–1</w:t>
+      </w:r>
+      <w:r>
+        <w:rPr>
+          <w:rFonts w:ascii="宋体" w:eastAsia="宋体" w:hAnsi="宋体"/>
+          <w:sz w:val="24"/>
+          <w:szCs w:val="24"/>
+        </w:rPr>
+        <w:t>61. Springer, Heidelberg (2009)</w:t>
       </w:r>
     </w:p>
     <w:p>
       <w:pPr>
         <w:spacing w:line="300" w:lineRule="auto"/>
         <w:ind w:left="360" w:hangingChars="150" w:hanging="360"/>
-        <w:jc w:val="left"/>
-        <w:rPr>
-          <w:rFonts w:ascii="宋体" w:eastAsia="宋体" w:hAnsi="宋体"/>
-          <w:sz w:val="24"/>
-          <w:szCs w:val="24"/>
-        </w:rPr>
-      </w:pPr>
-      <w:r>
-        <w:rPr>
-          <w:rFonts w:ascii="宋体" w:eastAsia="宋体" w:hAnsi="宋体"/>
-          <w:sz w:val="24"/>
-          <w:szCs w:val="24"/>
-        </w:rPr>
-        <w:t>5. Ma, Q., Yoshikawa, M.: Topic and viewpoint extraction for diversity and bias analysis of news contents. In: Li, Q., Feng, L., Pei, J., Wang, S.X., Zhou, X., Zhu, Q.-M. (eds.) APWeb/WAIM 2009. LNCS, vol. 5446, pp. 150–1</w:t>
-      </w:r>
-      <w:r>
-        <w:rPr>
-          <w:rFonts w:ascii="宋体" w:eastAsia="宋体" w:hAnsi="宋体"/>
-          <w:sz w:val="24"/>
-          <w:szCs w:val="24"/>
-        </w:rPr>
-        <w:t>61. Springer, Heidelberg (2009)</w:t>
+        <w:rPr>
+          <w:rFonts w:ascii="宋体" w:eastAsia="宋体" w:hAnsi="宋体"/>
+          <w:sz w:val="24"/>
+          <w:szCs w:val="24"/>
+        </w:rPr>
+      </w:pPr>
+      <w:r>
+        <w:rPr>
+          <w:rFonts w:ascii="宋体" w:eastAsia="宋体" w:hAnsi="宋体"/>
+          <w:sz w:val="24"/>
+          <w:szCs w:val="24"/>
+        </w:rPr>
+        <w:t xml:space="preserve">6. Blei, D.M., Ng, A.Y., Jordan, M.I.: Latent dirichlet allocation. J. Mach. Learn. Res. 3, 993 (2003) </w:t>
       </w:r>
     </w:p>
     <w:p>
       <w:pPr>
         <w:spacing w:line="300" w:lineRule="auto"/>
         <w:ind w:left="360" w:hangingChars="150" w:hanging="360"/>
-        <w:jc w:val="left"/>
-        <w:rPr>
-          <w:rFonts w:ascii="宋体" w:eastAsia="宋体" w:hAnsi="宋体"/>
-          <w:sz w:val="24"/>
-          <w:szCs w:val="24"/>
-        </w:rPr>
-      </w:pPr>
-      <w:r>
-        <w:rPr>
-          <w:rFonts w:ascii="宋体" w:eastAsia="宋体" w:hAnsi="宋体"/>
-          <w:sz w:val="24"/>
-          <w:szCs w:val="24"/>
-        </w:rPr>
-        <w:t xml:space="preserve">6. Blei, D.M., Ng, A.Y., Jordan, M.I.: Latent dirichlet allocation. J. Mach. Learn. Res. 3, 993 (2003) </w:t>
+        <w:rPr>
+          <w:rFonts w:ascii="宋体" w:eastAsia="宋体" w:hAnsi="宋体"/>
+          <w:sz w:val="24"/>
+          <w:szCs w:val="24"/>
+        </w:rPr>
+      </w:pPr>
+      <w:r>
+        <w:rPr>
+          <w:rFonts w:ascii="宋体" w:eastAsia="宋体" w:hAnsi="宋体"/>
+          <w:sz w:val="24"/>
+          <w:szCs w:val="24"/>
+        </w:rPr>
+        <w:t xml:space="preserve">7. Jarvelin, K., Kekalainen, J.: Evaluation, cumulated gain-based, of IR techniques. ACM Trans. Inf. Syst. 20, 422–446 (2002) </w:t>
       </w:r>
     </w:p>
     <w:p>
       <w:pPr>
         <w:spacing w:line="300" w:lineRule="auto"/>
         <w:ind w:left="360" w:hangingChars="150" w:hanging="360"/>
-        <w:jc w:val="left"/>
-        <w:rPr>
-          <w:rFonts w:ascii="宋体" w:eastAsia="宋体" w:hAnsi="宋体"/>
-          <w:sz w:val="24"/>
-          <w:szCs w:val="24"/>
-        </w:rPr>
-      </w:pPr>
-      <w:r>
-        <w:rPr>
-          <w:rFonts w:ascii="宋体" w:eastAsia="宋体" w:hAnsi="宋体"/>
-          <w:sz w:val="24"/>
-          <w:szCs w:val="24"/>
-        </w:rPr>
-        <w:t xml:space="preserve">7. Jarvelin, K., Kekalainen, J.: Evaluation, cumulated gain-based, of IR techniques. ACM Trans. Inf. Syst. 20, 422–446 (2002) </w:t>
-      </w:r>
-    </w:p>
-    <w:p>
-      <w:pPr>
-        <w:spacing w:line="300" w:lineRule="auto"/>
-        <w:ind w:left="360" w:hangingChars="150" w:hanging="360"/>
-        <w:jc w:val="left"/>
-        <w:rPr>
-          <w:rFonts w:ascii="宋体" w:eastAsia="宋体" w:hAnsi="宋体" w:hint="eastAsia"/>
+        <w:rPr>
+          <w:rFonts w:ascii="宋体" w:eastAsia="宋体" w:hAnsi="宋体"/>
           <w:sz w:val="24"/>
           <w:szCs w:val="24"/>
         </w:rPr>

</xml_diff>